<commit_message>
Some changes made during report part 1
</commit_message>
<xml_diff>
--- a/patternreport.docx
+++ b/patternreport.docx
@@ -1,63 +1,1128 @@
 
 <file path=word/document.xml><?xml version="1.0" encoding="utf-8"?>
-<w:document xmlns:wpc="http://schemas.microsoft.com/office/word/2010/wordprocessingCanvas" xmlns:mc="http://schemas.openxmlformats.org/markup-compatibility/2006" xmlns:o="urn:schemas-microsoft-com:office:office" xmlns:r="http://schemas.openxmlformats.org/officeDocument/2006/relationships" xmlns:m="http://schemas.openxmlformats.org/officeDocument/2006/math" xmlns:v="urn:schemas-microsoft-com:vml" xmlns:wp14="http://schemas.microsoft.com/office/word/2010/wordprocessingDrawing" xmlns:wp="http://schemas.openxmlformats.org/drawingml/2006/wordprocessingDrawing" xmlns:w10="urn:schemas-microsoft-com:office:word" xmlns:w="http://schemas.openxmlformats.org/wordprocessingml/2006/main" xmlns:w14="http://schemas.microsoft.com/office/word/2010/wordml" xmlns:w15="http://schemas.microsoft.com/office/word/2012/wordml" xmlns:wpg="http://schemas.microsoft.com/office/word/2010/wordprocessingGroup" xmlns:wpi="http://schemas.microsoft.com/office/word/2010/wordprocessingInk" xmlns:wne="http://schemas.microsoft.com/office/word/2006/wordml" xmlns:wps="http://schemas.microsoft.com/office/word/2010/wordprocessingShape" mc:Ignorable="w14 w15 wp14">
+<w:document xmlns:o="urn:schemas-microsoft-com:office:office" xmlns:r="http://schemas.openxmlformats.org/officeDocument/2006/relationships" xmlns:v="urn:schemas-microsoft-com:vml" xmlns:w="http://schemas.openxmlformats.org/wordprocessingml/2006/main" xmlns:w10="urn:schemas-microsoft-com:office:word" xmlns:wp="http://schemas.openxmlformats.org/drawingml/2006/wordprocessingDrawing" xmlns:wps="http://schemas.microsoft.com/office/word/2010/wordprocessingShape" xmlns:wpg="http://schemas.microsoft.com/office/word/2010/wordprocessingGroup" xmlns:mc="http://schemas.openxmlformats.org/markup-compatibility/2006" xmlns:wp14="http://schemas.microsoft.com/office/word/2010/wordprocessingDrawing" xmlns:w14="http://schemas.microsoft.com/office/word/2010/wordml" mc:Ignorable="w14 wp14">
   <w:body>
     <w:p>
-      <w:r>
-        <w:t>Q1.a</w:t>
-      </w:r>
-    </w:p>
-    <w:p/>
-    <w:p>
-      <w:r>
-        <w:t>--Partition the face data</w:t>
-      </w:r>
-    </w:p>
-    <w:p>
-      <w:r>
-        <w:t>We found that every successive ten faces belong to a single person, referring to 100faces.jpg. As a result, we decided to choose the first seven faces out of ten faces belonging to the same person as training set, and the remaining three faces as testing set.</w:t>
-      </w:r>
-      <w:bookmarkStart w:id="0" w:name="_GoBack"/>
-      <w:bookmarkEnd w:id="0"/>
+      <w:pPr>
+        <w:pStyle w:val="Normal"/>
+        <w:rPr/>
+      </w:pPr>
+      <w:r>
+        <w:rPr/>
+        <w:t>Abstract</w:t>
+      </w:r>
+    </w:p>
+    <w:p>
+      <w:pPr>
+        <w:pStyle w:val="Normal"/>
+        <w:rPr/>
+      </w:pPr>
+      <w:r>
+        <w:rPr/>
+      </w:r>
+    </w:p>
+    <w:p>
+      <w:pPr>
+        <w:pStyle w:val="Normal"/>
+        <w:rPr/>
+      </w:pPr>
+      <w:r>
+        <w:rPr/>
+        <w:t>Introduction</w:t>
+      </w:r>
+    </w:p>
+    <w:p>
+      <w:pPr>
+        <w:pStyle w:val="Normal"/>
+        <w:rPr/>
+      </w:pPr>
+      <w:r>
+        <w:rPr/>
+      </w:r>
+    </w:p>
+    <w:p>
+      <w:pPr>
+        <w:pStyle w:val="Normal"/>
+        <w:rPr/>
+      </w:pPr>
+      <w:r>
+        <w:rPr/>
+        <w:t>Raw Data analysis</w:t>
+      </w:r>
+    </w:p>
+    <w:p>
+      <w:pPr>
+        <w:pStyle w:val="Normal"/>
+        <w:rPr/>
+      </w:pPr>
+      <w:r>
+        <w:rPr/>
+        <w:t>Here we have a piece of 520 faces as our raw data, each of which is present in a  56*46 grayscale format. Among those faces, w</w:t>
+      </w:r>
+      <w:r>
+        <w:rPr/>
+        <w:t xml:space="preserve">e found that every successive ten faces belong to a single person, referring to 100faces.jpg. As a result, we decided to choose the first </w:t>
+      </w:r>
+      <w:r>
+        <w:rPr/>
+        <w:t>nine</w:t>
+      </w:r>
+      <w:r>
+        <w:rPr/>
+        <w:t xml:space="preserve"> faces out of ten faces belonging to the same person as training set, and the remaining </w:t>
+      </w:r>
+      <w:r>
+        <w:rPr/>
+        <w:t>ones</w:t>
+      </w:r>
+      <w:r>
+        <w:rPr/>
+        <w:t xml:space="preserve"> as testing set.</w:t>
+      </w:r>
+    </w:p>
+    <w:p>
+      <w:pPr>
+        <w:pStyle w:val="Normal"/>
+        <w:rPr/>
+      </w:pPr>
+      <w:r>
+        <w:rPr/>
+      </w:r>
+      <w:r>
+        <mc:AlternateContent>
+          <mc:Choice Requires="wps">
+            <w:drawing>
+              <wp:anchor behindDoc="0" distT="0" distB="0" distL="0" distR="0" simplePos="0" locked="0" layoutInCell="1" allowOverlap="1" relativeHeight="2">
+                <wp:simplePos x="0" y="0"/>
+                <wp:positionH relativeFrom="column">
+                  <wp:align>center</wp:align>
+                </wp:positionH>
+                <wp:positionV relativeFrom="paragraph">
+                  <wp:posOffset>635</wp:posOffset>
+                </wp:positionV>
+                <wp:extent cx="5731510" cy="4658995"/>
+                <wp:effectExtent l="0" t="0" r="0" b="0"/>
+                <wp:wrapSquare wrapText="largest"/>
+                <wp:docPr id="1" name="Frame1"/>
+                <a:graphic xmlns:a="http://schemas.openxmlformats.org/drawingml/2006/main">
+                  <a:graphicData uri="http://schemas.microsoft.com/office/word/2010/wordprocessingShape">
+                    <wps:wsp>
+                      <wps:cNvSpPr txBox="1"/>
+                      <wps:spPr>
+                        <a:xfrm>
+                          <a:off x="0" y="0"/>
+                          <a:ext cx="5731510" cy="4658995"/>
+                        </a:xfrm>
+                        <a:prstGeom prst="rect"/>
+                      </wps:spPr>
+                      <wps:txbx>
+                        <w:txbxContent>
+                          <w:p>
+                            <w:pPr>
+                              <w:pStyle w:val="Figure"/>
+                              <w:spacing w:before="120" w:after="120"/>
+                              <w:rPr/>
+                            </w:pPr>
+                            <w:r>
+                              <w:rPr/>
+                              <w:drawing>
+                                <wp:inline distT="0" distB="0" distL="0" distR="0">
+                                  <wp:extent cx="5731510" cy="4391025"/>
+                                  <wp:effectExtent l="0" t="0" r="0" b="0"/>
+                                  <wp:docPr id="2" name="Image1" descr=""/>
+                                  <wp:cNvGraphicFramePr>
+                                    <a:graphicFrameLocks xmlns:a="http://schemas.openxmlformats.org/drawingml/2006/main" noChangeAspect="1"/>
+                                  </wp:cNvGraphicFramePr>
+                                  <a:graphic xmlns:a="http://schemas.openxmlformats.org/drawingml/2006/main">
+                                    <a:graphicData uri="http://schemas.openxmlformats.org/drawingml/2006/picture">
+                                      <pic:pic xmlns:pic="http://schemas.openxmlformats.org/drawingml/2006/picture">
+                                        <pic:nvPicPr>
+                                          <pic:cNvPr id="2" name="Image1" descr=""/>
+                                          <pic:cNvPicPr>
+                                            <a:picLocks noChangeAspect="1" noChangeArrowheads="1"/>
+                                          </pic:cNvPicPr>
+                                        </pic:nvPicPr>
+                                        <pic:blipFill>
+                                          <a:blip r:embed="rId2"/>
+                                          <a:stretch>
+                                            <a:fillRect/>
+                                          </a:stretch>
+                                        </pic:blipFill>
+                                        <pic:spPr bwMode="auto">
+                                          <a:xfrm>
+                                            <a:off x="0" y="0"/>
+                                            <a:ext cx="5731510" cy="4391025"/>
+                                          </a:xfrm>
+                                          <a:prstGeom prst="rect">
+                                            <a:avLst/>
+                                          </a:prstGeom>
+                                        </pic:spPr>
+                                      </pic:pic>
+                                    </a:graphicData>
+                                  </a:graphic>
+                                </wp:inline>
+                              </w:drawing>
+                            </w:r>
+                            <w:r>
+                              <w:rPr/>
+                              <w:br/>
+                              <w:t xml:space="preserve">Figure </w:t>
+                            </w:r>
+                            <w:r>
+                              <w:rPr/>
+                              <w:fldChar w:fldCharType="begin"/>
+                            </w:r>
+                            <w:r>
+                              <w:instrText> SEQ Figure \* ARABIC </w:instrText>
+                            </w:r>
+                            <w:r>
+                              <w:fldChar w:fldCharType="separate"/>
+                            </w:r>
+                            <w:r>
+                              <w:t>1</w:t>
+                            </w:r>
+                            <w:r>
+                              <w:fldChar w:fldCharType="end"/>
+                            </w:r>
+                          </w:p>
+                        </w:txbxContent>
+                      </wps:txbx>
+                      <wps:bodyPr anchor="t" lIns="0" tIns="0" rIns="0" bIns="0">
+                        <a:noAutofit/>
+                      </wps:bodyPr>
+                    </wps:wsp>
+                  </a:graphicData>
+                </a:graphic>
+              </wp:anchor>
+            </w:drawing>
+          </mc:Choice>
+          <mc:Fallback>
+            <w:pict>
+              <v:rect style="position:absolute;rotation:0;width:451.3pt;height:366.85pt;mso-wrap-distance-left:0pt;mso-wrap-distance-right:0pt;mso-wrap-distance-top:0pt;mso-wrap-distance-bottom:0pt;margin-top:0pt;mso-position-vertical:top;mso-position-vertical-relative:text;margin-left:0pt;mso-position-horizontal:center;mso-position-horizontal-relative:text">
+                <v:textbox inset="0in,0in,0in,0in">
+                  <w:txbxContent>
+                    <w:p>
+                      <w:pPr>
+                        <w:pStyle w:val="Figure"/>
+                        <w:spacing w:before="120" w:after="120"/>
+                        <w:rPr/>
+                      </w:pPr>
+                      <w:r>
+                        <w:rPr/>
+                        <w:drawing>
+                          <wp:inline distT="0" distB="0" distL="0" distR="0">
+                            <wp:extent cx="5731510" cy="4391025"/>
+                            <wp:effectExtent l="0" t="0" r="0" b="0"/>
+                            <wp:docPr id="3" name="Image1" descr=""/>
+                            <wp:cNvGraphicFramePr>
+                              <a:graphicFrameLocks xmlns:a="http://schemas.openxmlformats.org/drawingml/2006/main" noChangeAspect="1"/>
+                            </wp:cNvGraphicFramePr>
+                            <a:graphic xmlns:a="http://schemas.openxmlformats.org/drawingml/2006/main">
+                              <a:graphicData uri="http://schemas.openxmlformats.org/drawingml/2006/picture">
+                                <pic:pic xmlns:pic="http://schemas.openxmlformats.org/drawingml/2006/picture">
+                                  <pic:nvPicPr>
+                                    <pic:cNvPr id="3" name="Image1" descr=""/>
+                                    <pic:cNvPicPr>
+                                      <a:picLocks noChangeAspect="1" noChangeArrowheads="1"/>
+                                    </pic:cNvPicPr>
+                                  </pic:nvPicPr>
+                                  <pic:blipFill>
+                                    <a:blip r:embed="rId2"/>
+                                    <a:stretch>
+                                      <a:fillRect/>
+                                    </a:stretch>
+                                  </pic:blipFill>
+                                  <pic:spPr bwMode="auto">
+                                    <a:xfrm>
+                                      <a:off x="0" y="0"/>
+                                      <a:ext cx="5731510" cy="4391025"/>
+                                    </a:xfrm>
+                                    <a:prstGeom prst="rect">
+                                      <a:avLst/>
+                                    </a:prstGeom>
+                                  </pic:spPr>
+                                </pic:pic>
+                              </a:graphicData>
+                            </a:graphic>
+                          </wp:inline>
+                        </w:drawing>
+                      </w:r>
+                      <w:r>
+                        <w:rPr/>
+                        <w:br/>
+                        <w:t xml:space="preserve">Figure </w:t>
+                      </w:r>
+                      <w:r>
+                        <w:rPr/>
+                        <w:fldChar w:fldCharType="begin"/>
+                      </w:r>
+                      <w:r>
+                        <w:instrText> SEQ Figure \* ARABIC </w:instrText>
+                      </w:r>
+                      <w:r>
+                        <w:fldChar w:fldCharType="separate"/>
+                      </w:r>
+                      <w:r>
+                        <w:t>1</w:t>
+                      </w:r>
+                      <w:r>
+                        <w:fldChar w:fldCharType="end"/>
+                      </w:r>
+                    </w:p>
+                  </w:txbxContent>
+                </v:textbox>
+                <w10:wrap type="square" side="largest"/>
+              </v:rect>
+            </w:pict>
+          </mc:Fallback>
+        </mc:AlternateContent>
+      </w:r>
+    </w:p>
+    <w:p>
+      <w:pPr>
+        <w:pStyle w:val="Normal"/>
+        <w:rPr/>
+      </w:pPr>
+      <w:r>
+        <w:rPr/>
+        <w:t>Principal components analysis</w:t>
+      </w:r>
+    </w:p>
+    <w:p>
+      <w:pPr>
+        <w:pStyle w:val="Normal"/>
+        <w:rPr/>
+      </w:pPr>
+      <w:r>
+        <w:rPr/>
+        <w:t>we first applied Principal components analysis to our training set. Here to obtain the eigenfaces among training set, we calculated the eigenvectors and eigenvalues of the data covariance matrix S, where</w:t>
+      </w:r>
+    </w:p>
+    <w:p>
+      <w:pPr>
+        <w:pStyle w:val="Normal"/>
+        <w:rPr/>
+      </w:pPr>
+      <w:r>
+        <w:rPr/>
+        <w:t xml:space="preserve"> </w:t>
+      </w:r>
+      <w:r>
+        <w:rPr/>
+        <w:t>S= 1/N A A’T</w:t>
+      </w:r>
+    </w:p>
+    <w:p>
+      <w:pPr>
+        <w:pStyle w:val="Normal"/>
+        <w:rPr/>
+      </w:pPr>
+      <w:r>
+        <w:rPr/>
+        <w:t>A is the difference of each face vector from the mean face. Here we obtained the mean face by</w:t>
+      </w:r>
+    </w:p>
+    <w:p>
+      <w:pPr>
+        <w:pStyle w:val="Normal"/>
+        <w:rPr/>
+      </w:pPr>
+      <w:r>
+        <w:rPr/>
+        <w:t>xbar = 1/N sum1~N(Xn)</w:t>
+      </w:r>
+    </w:p>
+    <w:p>
+      <w:pPr>
+        <w:pStyle w:val="Normal"/>
+        <w:rPr/>
+      </w:pPr>
+      <w:r>
+        <w:rPr/>
+        <w:t>We can plot the mean face image, as shown in Figure 2.</w:t>
+      </w:r>
+    </w:p>
+    <w:p>
+      <w:pPr>
+        <w:pStyle w:val="Normal"/>
+        <w:rPr/>
+      </w:pPr>
+      <w:r>
+        <w:rPr/>
+        <w:t xml:space="preserve"> </w:t>
+      </w:r>
+      <w:r>
+        <mc:AlternateContent>
+          <mc:Choice Requires="wps">
+            <w:drawing>
+              <wp:anchor behindDoc="0" distT="0" distB="0" distL="0" distR="0" simplePos="0" locked="0" layoutInCell="1" allowOverlap="1" relativeHeight="6">
+                <wp:simplePos x="0" y="0"/>
+                <wp:positionH relativeFrom="column">
+                  <wp:align>center</wp:align>
+                </wp:positionH>
+                <wp:positionV relativeFrom="paragraph">
+                  <wp:posOffset>635</wp:posOffset>
+                </wp:positionV>
+                <wp:extent cx="5255895" cy="4445000"/>
+                <wp:effectExtent l="0" t="0" r="0" b="0"/>
+                <wp:wrapSquare wrapText="largest"/>
+                <wp:docPr id="4" name="Frame3"/>
+                <a:graphic xmlns:a="http://schemas.openxmlformats.org/drawingml/2006/main">
+                  <a:graphicData uri="http://schemas.microsoft.com/office/word/2010/wordprocessingShape">
+                    <wps:wsp>
+                      <wps:cNvSpPr txBox="1"/>
+                      <wps:spPr>
+                        <a:xfrm>
+                          <a:off x="0" y="0"/>
+                          <a:ext cx="5255895" cy="4445000"/>
+                        </a:xfrm>
+                        <a:prstGeom prst="rect"/>
+                      </wps:spPr>
+                      <wps:txbx>
+                        <w:txbxContent>
+                          <w:p>
+                            <w:pPr>
+                              <w:pStyle w:val="Figure"/>
+                              <w:spacing w:before="120" w:after="120"/>
+                              <w:rPr/>
+                            </w:pPr>
+                            <w:r>
+                              <w:rPr/>
+                              <w:drawing>
+                                <wp:inline distT="0" distB="0" distL="0" distR="0">
+                                  <wp:extent cx="5255895" cy="4177030"/>
+                                  <wp:effectExtent l="0" t="0" r="0" b="0"/>
+                                  <wp:docPr id="5" name="Image3" descr=""/>
+                                  <wp:cNvGraphicFramePr>
+                                    <a:graphicFrameLocks xmlns:a="http://schemas.openxmlformats.org/drawingml/2006/main" noChangeAspect="1"/>
+                                  </wp:cNvGraphicFramePr>
+                                  <a:graphic xmlns:a="http://schemas.openxmlformats.org/drawingml/2006/main">
+                                    <a:graphicData uri="http://schemas.openxmlformats.org/drawingml/2006/picture">
+                                      <pic:pic xmlns:pic="http://schemas.openxmlformats.org/drawingml/2006/picture">
+                                        <pic:nvPicPr>
+                                          <pic:cNvPr id="5" name="Image3" descr=""/>
+                                          <pic:cNvPicPr>
+                                            <a:picLocks noChangeAspect="1" noChangeArrowheads="1"/>
+                                          </pic:cNvPicPr>
+                                        </pic:nvPicPr>
+                                        <pic:blipFill>
+                                          <a:blip r:embed="rId3"/>
+                                          <a:stretch>
+                                            <a:fillRect/>
+                                          </a:stretch>
+                                        </pic:blipFill>
+                                        <pic:spPr bwMode="auto">
+                                          <a:xfrm>
+                                            <a:off x="0" y="0"/>
+                                            <a:ext cx="5255895" cy="4177030"/>
+                                          </a:xfrm>
+                                          <a:prstGeom prst="rect">
+                                            <a:avLst/>
+                                          </a:prstGeom>
+                                        </pic:spPr>
+                                      </pic:pic>
+                                    </a:graphicData>
+                                  </a:graphic>
+                                </wp:inline>
+                              </w:drawing>
+                            </w:r>
+                            <w:r>
+                              <w:rPr/>
+                              <w:br/>
+                              <w:t xml:space="preserve">Figure </w:t>
+                            </w:r>
+                            <w:r>
+                              <w:rPr/>
+                              <w:fldChar w:fldCharType="begin"/>
+                            </w:r>
+                            <w:r>
+                              <w:instrText> SEQ Figure \* ARABIC </w:instrText>
+                            </w:r>
+                            <w:r>
+                              <w:fldChar w:fldCharType="separate"/>
+                            </w:r>
+                            <w:r>
+                              <w:t>2</w:t>
+                            </w:r>
+                            <w:r>
+                              <w:fldChar w:fldCharType="end"/>
+                            </w:r>
+                          </w:p>
+                        </w:txbxContent>
+                      </wps:txbx>
+                      <wps:bodyPr anchor="t" lIns="0" tIns="0" rIns="0" bIns="0">
+                        <a:noAutofit/>
+                      </wps:bodyPr>
+                    </wps:wsp>
+                  </a:graphicData>
+                </a:graphic>
+              </wp:anchor>
+            </w:drawing>
+          </mc:Choice>
+          <mc:Fallback>
+            <w:pict>
+              <v:rect style="position:absolute;rotation:0;width:413.85pt;height:350pt;mso-wrap-distance-left:0pt;mso-wrap-distance-right:0pt;mso-wrap-distance-top:0pt;mso-wrap-distance-bottom:0pt;margin-top:0pt;mso-position-vertical:top;mso-position-vertical-relative:text;margin-left:18.75pt;mso-position-horizontal:center;mso-position-horizontal-relative:text">
+                <v:textbox inset="0in,0in,0in,0in">
+                  <w:txbxContent>
+                    <w:p>
+                      <w:pPr>
+                        <w:pStyle w:val="Figure"/>
+                        <w:spacing w:before="120" w:after="120"/>
+                        <w:rPr/>
+                      </w:pPr>
+                      <w:r>
+                        <w:rPr/>
+                        <w:drawing>
+                          <wp:inline distT="0" distB="0" distL="0" distR="0">
+                            <wp:extent cx="5255895" cy="4177030"/>
+                            <wp:effectExtent l="0" t="0" r="0" b="0"/>
+                            <wp:docPr id="6" name="Image3" descr=""/>
+                            <wp:cNvGraphicFramePr>
+                              <a:graphicFrameLocks xmlns:a="http://schemas.openxmlformats.org/drawingml/2006/main" noChangeAspect="1"/>
+                            </wp:cNvGraphicFramePr>
+                            <a:graphic xmlns:a="http://schemas.openxmlformats.org/drawingml/2006/main">
+                              <a:graphicData uri="http://schemas.openxmlformats.org/drawingml/2006/picture">
+                                <pic:pic xmlns:pic="http://schemas.openxmlformats.org/drawingml/2006/picture">
+                                  <pic:nvPicPr>
+                                    <pic:cNvPr id="6" name="Image3" descr=""/>
+                                    <pic:cNvPicPr>
+                                      <a:picLocks noChangeAspect="1" noChangeArrowheads="1"/>
+                                    </pic:cNvPicPr>
+                                  </pic:nvPicPr>
+                                  <pic:blipFill>
+                                    <a:blip r:embed="rId3"/>
+                                    <a:stretch>
+                                      <a:fillRect/>
+                                    </a:stretch>
+                                  </pic:blipFill>
+                                  <pic:spPr bwMode="auto">
+                                    <a:xfrm>
+                                      <a:off x="0" y="0"/>
+                                      <a:ext cx="5255895" cy="4177030"/>
+                                    </a:xfrm>
+                                    <a:prstGeom prst="rect">
+                                      <a:avLst/>
+                                    </a:prstGeom>
+                                  </pic:spPr>
+                                </pic:pic>
+                              </a:graphicData>
+                            </a:graphic>
+                          </wp:inline>
+                        </w:drawing>
+                      </w:r>
+                      <w:r>
+                        <w:rPr/>
+                        <w:br/>
+                        <w:t xml:space="preserve">Figure </w:t>
+                      </w:r>
+                      <w:r>
+                        <w:rPr/>
+                        <w:fldChar w:fldCharType="begin"/>
+                      </w:r>
+                      <w:r>
+                        <w:instrText> SEQ Figure \* ARABIC </w:instrText>
+                      </w:r>
+                      <w:r>
+                        <w:fldChar w:fldCharType="separate"/>
+                      </w:r>
+                      <w:r>
+                        <w:t>2</w:t>
+                      </w:r>
+                      <w:r>
+                        <w:fldChar w:fldCharType="end"/>
+                      </w:r>
+                    </w:p>
+                  </w:txbxContent>
+                </v:textbox>
+                <w10:wrap type="square" side="largest"/>
+              </v:rect>
+            </w:pict>
+          </mc:Fallback>
+        </mc:AlternateContent>
+      </w:r>
+    </w:p>
+    <w:p>
+      <w:pPr>
+        <w:pStyle w:val="Normal"/>
+        <w:rPr/>
+      </w:pPr>
+      <w:r>
+        <w:rPr/>
+        <w:t xml:space="preserve">Then we got a total number of 2576 eigenvectors and eigenvalues. </w:t>
+      </w:r>
+      <w:r>
+        <w:rPr/>
+        <w:t xml:space="preserve">If we plot those eigenvalues, we have </w:t>
+      </w:r>
+    </w:p>
+    <w:p>
+      <w:pPr>
+        <w:pStyle w:val="Normal"/>
+        <w:rPr/>
+      </w:pPr>
+      <w:r>
+        <w:rPr/>
+      </w:r>
+      <w:r>
+        <mc:AlternateContent>
+          <mc:Choice Requires="wps">
+            <w:drawing>
+              <wp:anchor behindDoc="0" distT="0" distB="0" distL="0" distR="0" simplePos="0" locked="0" layoutInCell="1" allowOverlap="1" relativeHeight="4">
+                <wp:simplePos x="0" y="0"/>
+                <wp:positionH relativeFrom="column">
+                  <wp:align>center</wp:align>
+                </wp:positionH>
+                <wp:positionV relativeFrom="paragraph">
+                  <wp:posOffset>635</wp:posOffset>
+                </wp:positionV>
+                <wp:extent cx="5731510" cy="4338955"/>
+                <wp:effectExtent l="0" t="0" r="0" b="0"/>
+                <wp:wrapSquare wrapText="largest"/>
+                <wp:docPr id="7" name="Frame2"/>
+                <a:graphic xmlns:a="http://schemas.openxmlformats.org/drawingml/2006/main">
+                  <a:graphicData uri="http://schemas.microsoft.com/office/word/2010/wordprocessingShape">
+                    <wps:wsp>
+                      <wps:cNvSpPr txBox="1"/>
+                      <wps:spPr>
+                        <a:xfrm>
+                          <a:off x="0" y="0"/>
+                          <a:ext cx="5731510" cy="4338955"/>
+                        </a:xfrm>
+                        <a:prstGeom prst="rect"/>
+                      </wps:spPr>
+                      <wps:txbx>
+                        <w:txbxContent>
+                          <w:p>
+                            <w:pPr>
+                              <w:pStyle w:val="Figure"/>
+                              <w:spacing w:before="120" w:after="120"/>
+                              <w:rPr/>
+                            </w:pPr>
+                            <w:r>
+                              <w:rPr/>
+                              <w:drawing>
+                                <wp:inline distT="0" distB="0" distL="0" distR="0">
+                                  <wp:extent cx="5731510" cy="4070985"/>
+                                  <wp:effectExtent l="0" t="0" r="0" b="0"/>
+                                  <wp:docPr id="8" name="Image2" descr=""/>
+                                  <wp:cNvGraphicFramePr>
+                                    <a:graphicFrameLocks xmlns:a="http://schemas.openxmlformats.org/drawingml/2006/main" noChangeAspect="1"/>
+                                  </wp:cNvGraphicFramePr>
+                                  <a:graphic xmlns:a="http://schemas.openxmlformats.org/drawingml/2006/main">
+                                    <a:graphicData uri="http://schemas.openxmlformats.org/drawingml/2006/picture">
+                                      <pic:pic xmlns:pic="http://schemas.openxmlformats.org/drawingml/2006/picture">
+                                        <pic:nvPicPr>
+                                          <pic:cNvPr id="8" name="Image2" descr=""/>
+                                          <pic:cNvPicPr>
+                                            <a:picLocks noChangeAspect="1" noChangeArrowheads="1"/>
+                                          </pic:cNvPicPr>
+                                        </pic:nvPicPr>
+                                        <pic:blipFill>
+                                          <a:blip r:embed="rId4"/>
+                                          <a:stretch>
+                                            <a:fillRect/>
+                                          </a:stretch>
+                                        </pic:blipFill>
+                                        <pic:spPr bwMode="auto">
+                                          <a:xfrm>
+                                            <a:off x="0" y="0"/>
+                                            <a:ext cx="5731510" cy="4070985"/>
+                                          </a:xfrm>
+                                          <a:prstGeom prst="rect">
+                                            <a:avLst/>
+                                          </a:prstGeom>
+                                        </pic:spPr>
+                                      </pic:pic>
+                                    </a:graphicData>
+                                  </a:graphic>
+                                </wp:inline>
+                              </w:drawing>
+                            </w:r>
+                            <w:r>
+                              <w:rPr/>
+                              <w:br/>
+                              <w:t xml:space="preserve">Figure </w:t>
+                            </w:r>
+                            <w:r>
+                              <w:rPr/>
+                              <w:fldChar w:fldCharType="begin"/>
+                            </w:r>
+                            <w:r>
+                              <w:instrText> SEQ Figure \* ARABIC </w:instrText>
+                            </w:r>
+                            <w:r>
+                              <w:fldChar w:fldCharType="separate"/>
+                            </w:r>
+                            <w:r>
+                              <w:t>3</w:t>
+                            </w:r>
+                            <w:r>
+                              <w:fldChar w:fldCharType="end"/>
+                            </w:r>
+                          </w:p>
+                        </w:txbxContent>
+                      </wps:txbx>
+                      <wps:bodyPr anchor="t" lIns="0" tIns="0" rIns="0" bIns="0">
+                        <a:noAutofit/>
+                      </wps:bodyPr>
+                    </wps:wsp>
+                  </a:graphicData>
+                </a:graphic>
+              </wp:anchor>
+            </w:drawing>
+          </mc:Choice>
+          <mc:Fallback>
+            <w:pict>
+              <v:rect style="position:absolute;rotation:0;width:451.3pt;height:341.65pt;mso-wrap-distance-left:0pt;mso-wrap-distance-right:0pt;mso-wrap-distance-top:0pt;mso-wrap-distance-bottom:0pt;margin-top:0pt;mso-position-vertical:top;mso-position-vertical-relative:text;margin-left:0pt;mso-position-horizontal:center;mso-position-horizontal-relative:text">
+                <v:textbox inset="0in,0in,0in,0in">
+                  <w:txbxContent>
+                    <w:p>
+                      <w:pPr>
+                        <w:pStyle w:val="Figure"/>
+                        <w:spacing w:before="120" w:after="120"/>
+                        <w:rPr/>
+                      </w:pPr>
+                      <w:r>
+                        <w:rPr/>
+                        <w:drawing>
+                          <wp:inline distT="0" distB="0" distL="0" distR="0">
+                            <wp:extent cx="5731510" cy="4070985"/>
+                            <wp:effectExtent l="0" t="0" r="0" b="0"/>
+                            <wp:docPr id="9" name="Image2" descr=""/>
+                            <wp:cNvGraphicFramePr>
+                              <a:graphicFrameLocks xmlns:a="http://schemas.openxmlformats.org/drawingml/2006/main" noChangeAspect="1"/>
+                            </wp:cNvGraphicFramePr>
+                            <a:graphic xmlns:a="http://schemas.openxmlformats.org/drawingml/2006/main">
+                              <a:graphicData uri="http://schemas.openxmlformats.org/drawingml/2006/picture">
+                                <pic:pic xmlns:pic="http://schemas.openxmlformats.org/drawingml/2006/picture">
+                                  <pic:nvPicPr>
+                                    <pic:cNvPr id="9" name="Image2" descr=""/>
+                                    <pic:cNvPicPr>
+                                      <a:picLocks noChangeAspect="1" noChangeArrowheads="1"/>
+                                    </pic:cNvPicPr>
+                                  </pic:nvPicPr>
+                                  <pic:blipFill>
+                                    <a:blip r:embed="rId4"/>
+                                    <a:stretch>
+                                      <a:fillRect/>
+                                    </a:stretch>
+                                  </pic:blipFill>
+                                  <pic:spPr bwMode="auto">
+                                    <a:xfrm>
+                                      <a:off x="0" y="0"/>
+                                      <a:ext cx="5731510" cy="4070985"/>
+                                    </a:xfrm>
+                                    <a:prstGeom prst="rect">
+                                      <a:avLst/>
+                                    </a:prstGeom>
+                                  </pic:spPr>
+                                </pic:pic>
+                              </a:graphicData>
+                            </a:graphic>
+                          </wp:inline>
+                        </w:drawing>
+                      </w:r>
+                      <w:r>
+                        <w:rPr/>
+                        <w:br/>
+                        <w:t xml:space="preserve">Figure </w:t>
+                      </w:r>
+                      <w:r>
+                        <w:rPr/>
+                        <w:fldChar w:fldCharType="begin"/>
+                      </w:r>
+                      <w:r>
+                        <w:instrText> SEQ Figure \* ARABIC </w:instrText>
+                      </w:r>
+                      <w:r>
+                        <w:fldChar w:fldCharType="separate"/>
+                      </w:r>
+                      <w:r>
+                        <w:t>3</w:t>
+                      </w:r>
+                      <w:r>
+                        <w:fldChar w:fldCharType="end"/>
+                      </w:r>
+                    </w:p>
+                  </w:txbxContent>
+                </v:textbox>
+                <w10:wrap type="square" side="largest"/>
+              </v:rect>
+            </w:pict>
+          </mc:Fallback>
+        </mc:AlternateContent>
+      </w:r>
+    </w:p>
+    <w:p>
+      <w:pPr>
+        <w:pStyle w:val="Normal"/>
+        <w:rPr/>
+      </w:pPr>
+      <w:r>
+        <w:rPr/>
+        <w:t xml:space="preserve">From Figure </w:t>
+      </w:r>
+      <w:r>
+        <w:rPr/>
+        <w:t>3</w:t>
+      </w:r>
+      <w:r>
+        <w:rPr/>
+        <w:t>, we found that there is a eigenvalue drop between the 2099</w:t>
+      </w:r>
+      <w:r>
+        <w:rPr>
+          <w:vertAlign w:val="superscript"/>
+        </w:rPr>
+        <w:t>th</w:t>
+      </w:r>
+      <w:r>
+        <w:rPr/>
+        <w:t xml:space="preserve"> and 2110</w:t>
+      </w:r>
+      <w:r>
+        <w:rPr>
+          <w:vertAlign w:val="superscript"/>
+        </w:rPr>
+        <w:t>th</w:t>
+      </w:r>
+      <w:r>
+        <w:rPr/>
+        <w:t xml:space="preserve"> eigenvector, </w:t>
+      </w:r>
+      <w:r>
+        <w:rPr/>
+        <w:t>from 62.28 down to 4.95e-11. As eigenvalue is important measure of strength of the associated eigenvector, we selected those eigenvectors where their eigenvalues are larger than or equal to 62.28 as our base eigenfaces set using for face recognition. In total there are 467 eigenfaces.</w:t>
+      </w:r>
+    </w:p>
+    <w:p>
+      <w:pPr>
+        <w:pStyle w:val="Normal"/>
+        <w:rPr/>
+      </w:pPr>
+      <w:r>
+        <w:rPr/>
+      </w:r>
+    </w:p>
+    <w:p>
+      <w:pPr>
+        <w:pStyle w:val="Normal"/>
+        <w:rPr/>
+      </w:pPr>
+      <w:r>
+        <w:rPr/>
+        <w:t>Reduce the covariance matrix dimension</w:t>
+      </w:r>
+    </w:p>
+    <w:p>
+      <w:pPr>
+        <w:pStyle w:val="Normal"/>
+        <w:rPr/>
+      </w:pPr>
+      <w:r>
+        <w:rPr/>
+        <w:t xml:space="preserve">Normally we have a covariance matrix whose dimension equals to the number of attributes. In our case we have 2576 pixels in each image and thus 2576 attributes. Computing such a large dimension matrix consumes a lot of computational power. Instead, we can construct the covariance matrix with much smaller size. </w:t>
+      </w:r>
+      <w:r>
+        <w:rPr/>
+        <w:t xml:space="preserve">More specifically, rather than calculating AA’T, we compute S’=A’TA and the same previous eigenfaces can be obtained by </w:t>
+      </w:r>
+    </w:p>
+    <w:p>
+      <w:pPr>
+        <w:pStyle w:val="Normal"/>
+        <w:rPr/>
+      </w:pPr>
+      <w:r>
+        <w:rPr/>
+        <w:t>u=Av</w:t>
+      </w:r>
+    </w:p>
+    <w:p>
+      <w:pPr>
+        <w:pStyle w:val="Normal"/>
+        <w:rPr/>
+      </w:pPr>
+      <w:r>
+        <w:rPr/>
+        <w:t>Here we obtained 468 eigenvectors and eigenvalues which are exactly identical as the largest 468 eigenvectors and eigenvalues in last sections. Table 1 summaries the average time consumed on calculating eigenvectors out of ten trials.</w:t>
+      </w:r>
+    </w:p>
+    <w:tbl>
+      <w:tblPr>
+        <w:tblW w:w="9075" w:type="dxa"/>
+        <w:jc w:val="left"/>
+        <w:tblInd w:w="55" w:type="dxa"/>
+        <w:tblBorders>
+          <w:top w:val="single" w:sz="2" w:space="0" w:color="000000"/>
+          <w:left w:val="single" w:sz="2" w:space="0" w:color="000000"/>
+          <w:bottom w:val="single" w:sz="2" w:space="0" w:color="000000"/>
+          <w:insideH w:val="single" w:sz="2" w:space="0" w:color="000000"/>
+        </w:tblBorders>
+        <w:tblCellMar>
+          <w:top w:w="55" w:type="dxa"/>
+          <w:left w:w="54" w:type="dxa"/>
+          <w:bottom w:w="55" w:type="dxa"/>
+          <w:right w:w="55" w:type="dxa"/>
+        </w:tblCellMar>
+      </w:tblPr>
+      <w:tblGrid>
+        <w:gridCol w:w="4513"/>
+        <w:gridCol w:w="4562"/>
+      </w:tblGrid>
+      <w:tr>
+        <w:trPr/>
+        <w:tc>
+          <w:tcPr>
+            <w:tcW w:w="4513" w:type="dxa"/>
+            <w:tcBorders>
+              <w:top w:val="single" w:sz="2" w:space="0" w:color="000000"/>
+              <w:left w:val="single" w:sz="2" w:space="0" w:color="000000"/>
+              <w:bottom w:val="single" w:sz="2" w:space="0" w:color="000000"/>
+              <w:insideH w:val="single" w:sz="2" w:space="0" w:color="000000"/>
+            </w:tcBorders>
+            <w:shd w:fill="auto" w:val="clear"/>
+            <w:tcMar>
+              <w:left w:w="54" w:type="dxa"/>
+            </w:tcMar>
+          </w:tcPr>
+          <w:p>
+            <w:pPr>
+              <w:pStyle w:val="TableContents"/>
+              <w:spacing w:before="0" w:after="160"/>
+              <w:rPr>
+                <w:u w:val="single"/>
+              </w:rPr>
+            </w:pPr>
+            <w:r>
+              <w:rPr>
+                <w:u w:val="single"/>
+              </w:rPr>
+              <w:t>Strategy</w:t>
+            </w:r>
+          </w:p>
+        </w:tc>
+        <w:tc>
+          <w:tcPr>
+            <w:tcW w:w="4562" w:type="dxa"/>
+            <w:tcBorders>
+              <w:top w:val="single" w:sz="2" w:space="0" w:color="000000"/>
+              <w:left w:val="single" w:sz="2" w:space="0" w:color="000000"/>
+              <w:bottom w:val="single" w:sz="2" w:space="0" w:color="000000"/>
+              <w:right w:val="single" w:sz="2" w:space="0" w:color="000000"/>
+              <w:insideH w:val="single" w:sz="2" w:space="0" w:color="000000"/>
+              <w:insideV w:val="single" w:sz="2" w:space="0" w:color="000000"/>
+            </w:tcBorders>
+            <w:shd w:fill="auto" w:val="clear"/>
+            <w:tcMar>
+              <w:left w:w="54" w:type="dxa"/>
+            </w:tcMar>
+          </w:tcPr>
+          <w:p>
+            <w:pPr>
+              <w:pStyle w:val="TableContents"/>
+              <w:spacing w:before="0" w:after="160"/>
+              <w:rPr/>
+            </w:pPr>
+            <w:r>
+              <w:rPr/>
+              <w:t>Time consumed</w:t>
+            </w:r>
+          </w:p>
+        </w:tc>
+      </w:tr>
+      <w:tr>
+        <w:trPr/>
+        <w:tc>
+          <w:tcPr>
+            <w:tcW w:w="4513" w:type="dxa"/>
+            <w:tcBorders>
+              <w:left w:val="single" w:sz="2" w:space="0" w:color="000000"/>
+              <w:bottom w:val="single" w:sz="2" w:space="0" w:color="000000"/>
+              <w:insideH w:val="single" w:sz="2" w:space="0" w:color="000000"/>
+            </w:tcBorders>
+            <w:shd w:fill="auto" w:val="clear"/>
+            <w:tcMar>
+              <w:left w:w="54" w:type="dxa"/>
+            </w:tcMar>
+          </w:tcPr>
+          <w:p>
+            <w:pPr>
+              <w:pStyle w:val="TableContents"/>
+              <w:spacing w:before="0" w:after="160"/>
+              <w:rPr/>
+            </w:pPr>
+            <w:r>
+              <w:rPr/>
+              <w:t>AA’T</w:t>
+            </w:r>
+          </w:p>
+        </w:tc>
+        <w:tc>
+          <w:tcPr>
+            <w:tcW w:w="4562" w:type="dxa"/>
+            <w:tcBorders>
+              <w:left w:val="single" w:sz="2" w:space="0" w:color="000000"/>
+              <w:bottom w:val="single" w:sz="2" w:space="0" w:color="000000"/>
+              <w:right w:val="single" w:sz="2" w:space="0" w:color="000000"/>
+              <w:insideH w:val="single" w:sz="2" w:space="0" w:color="000000"/>
+              <w:insideV w:val="single" w:sz="2" w:space="0" w:color="000000"/>
+            </w:tcBorders>
+            <w:shd w:fill="auto" w:val="clear"/>
+            <w:tcMar>
+              <w:left w:w="54" w:type="dxa"/>
+            </w:tcMar>
+          </w:tcPr>
+          <w:p>
+            <w:pPr>
+              <w:pStyle w:val="TableContents"/>
+              <w:spacing w:before="0" w:after="160"/>
+              <w:rPr/>
+            </w:pPr>
+            <w:r>
+              <w:rPr/>
+              <w:t>1.511074 s</w:t>
+            </w:r>
+          </w:p>
+        </w:tc>
+      </w:tr>
+      <w:tr>
+        <w:trPr/>
+        <w:tc>
+          <w:tcPr>
+            <w:tcW w:w="4513" w:type="dxa"/>
+            <w:tcBorders>
+              <w:left w:val="single" w:sz="2" w:space="0" w:color="000000"/>
+              <w:bottom w:val="single" w:sz="2" w:space="0" w:color="000000"/>
+              <w:insideH w:val="single" w:sz="2" w:space="0" w:color="000000"/>
+            </w:tcBorders>
+            <w:shd w:fill="auto" w:val="clear"/>
+            <w:tcMar>
+              <w:left w:w="54" w:type="dxa"/>
+            </w:tcMar>
+          </w:tcPr>
+          <w:p>
+            <w:pPr>
+              <w:pStyle w:val="TableContents"/>
+              <w:spacing w:before="0" w:after="160"/>
+              <w:rPr/>
+            </w:pPr>
+            <w:r>
+              <w:rPr/>
+              <w:t>A’TA</w:t>
+            </w:r>
+          </w:p>
+        </w:tc>
+        <w:tc>
+          <w:tcPr>
+            <w:tcW w:w="4562" w:type="dxa"/>
+            <w:tcBorders>
+              <w:left w:val="single" w:sz="2" w:space="0" w:color="000000"/>
+              <w:bottom w:val="single" w:sz="2" w:space="0" w:color="000000"/>
+              <w:right w:val="single" w:sz="2" w:space="0" w:color="000000"/>
+              <w:insideH w:val="single" w:sz="2" w:space="0" w:color="000000"/>
+              <w:insideV w:val="single" w:sz="2" w:space="0" w:color="000000"/>
+            </w:tcBorders>
+            <w:shd w:fill="auto" w:val="clear"/>
+            <w:tcMar>
+              <w:left w:w="54" w:type="dxa"/>
+            </w:tcMar>
+          </w:tcPr>
+          <w:p>
+            <w:pPr>
+              <w:pStyle w:val="TableContents"/>
+              <w:spacing w:before="0" w:after="160"/>
+              <w:rPr/>
+            </w:pPr>
+            <w:r>
+              <w:rPr/>
+              <w:t>0.042874 s</w:t>
+            </w:r>
+          </w:p>
+        </w:tc>
+      </w:tr>
+    </w:tbl>
+    <w:p>
+      <w:pPr>
+        <w:pStyle w:val="TableContents"/>
+        <w:rPr>
+          <w:u w:val="single"/>
+        </w:rPr>
+      </w:pPr>
+      <w:r>
+        <w:rPr>
+          <w:u w:val="single"/>
+        </w:rPr>
+      </w:r>
+    </w:p>
+    <w:p>
+      <w:pPr>
+        <w:pStyle w:val="Normal"/>
+        <w:rPr/>
+      </w:pPr>
+      <w:r>
+        <w:rPr/>
+        <w:t>From Table 1 we can easily deduce that the second strategy is much more efficient. However it must be noted that the second strategy can only derive a number of eigenvectors equal to the number of data we have. Consider the case that the number of significant eigenvectors (eigenfaces) exceeds the data count by much, we are suffering from a loss in number of eigenfaces obtained if the second strategy is applied.</w:t>
+      </w:r>
+    </w:p>
+    <w:p>
+      <w:pPr>
+        <w:pStyle w:val="Normal"/>
+        <w:rPr/>
+      </w:pPr>
+      <w:r>
+        <w:rPr/>
+      </w:r>
+    </w:p>
+    <w:p>
+      <w:pPr>
+        <w:pStyle w:val="Normal"/>
+        <w:spacing w:before="0" w:after="160"/>
+        <w:rPr/>
+      </w:pPr>
+      <w:r>
+        <w:rPr/>
+      </w:r>
     </w:p>
     <w:sectPr>
+      <w:type w:val="nextPage"/>
       <w:pgSz w:w="11906" w:h="16838"/>
-      <w:pgMar w:top="1440" w:right="1440" w:bottom="1440" w:left="1440" w:header="708" w:footer="708" w:gutter="0"/>
-      <w:cols w:space="708"/>
-      <w:docGrid w:linePitch="360"/>
+      <w:pgMar w:left="1440" w:right="1440" w:header="0" w:top="1440" w:footer="0" w:bottom="1440" w:gutter="0"/>
+      <w:pgNumType w:fmt="decimal"/>
+      <w:formProt w:val="false"/>
+      <w:textDirection w:val="lrTb"/>
+      <w:docGrid w:type="default" w:linePitch="360" w:charSpace="4294965247"/>
     </w:sectPr>
   </w:body>
 </w:document>
 </file>
 
 <file path=word/styles.xml><?xml version="1.0" encoding="utf-8"?>
-<w:styles xmlns:mc="http://schemas.openxmlformats.org/markup-compatibility/2006" xmlns:r="http://schemas.openxmlformats.org/officeDocument/2006/relationships" xmlns:w="http://schemas.openxmlformats.org/wordprocessingml/2006/main" xmlns:w14="http://schemas.microsoft.com/office/word/2010/wordml" xmlns:w15="http://schemas.microsoft.com/office/word/2012/wordml" mc:Ignorable="w14 w15">
+<w:styles xmlns:w="http://schemas.openxmlformats.org/wordprocessingml/2006/main" xmlns:w14="http://schemas.microsoft.com/office/word/2010/wordml" xmlns:mc="http://schemas.openxmlformats.org/markup-compatibility/2006" mc:Ignorable="w14">
   <w:docDefaults>
     <w:rPrDefault>
       <w:rPr>
-        <w:rFonts w:asciiTheme="minorHAnsi" w:eastAsiaTheme="minorEastAsia" w:hAnsiTheme="minorHAnsi" w:cstheme="minorBidi"/>
+        <w:rFonts w:ascii="Calibri" w:hAnsi="Calibri" w:eastAsia="宋体" w:cs="" w:asciiTheme="minorHAnsi" w:cstheme="minorBidi" w:eastAsiaTheme="minorEastAsia" w:hAnsiTheme="minorHAnsi"/>
         <w:sz w:val="22"/>
         <w:szCs w:val="22"/>
         <w:lang w:val="en-GB" w:eastAsia="zh-CN" w:bidi="ar-SA"/>
       </w:rPr>
     </w:rPrDefault>
     <w:pPrDefault>
-      <w:pPr>
-        <w:spacing w:after="160" w:line="259" w:lineRule="auto"/>
-      </w:pPr>
+      <w:pPr/>
     </w:pPrDefault>
   </w:docDefaults>
   <w:latentStyles w:defLockedState="0" w:defUIPriority="99" w:defSemiHidden="0" w:defUnhideWhenUsed="0" w:defQFormat="0" w:count="371">
     <w:lsdException w:name="Normal" w:uiPriority="0" w:qFormat="1"/>
     <w:lsdException w:name="heading 1" w:uiPriority="9" w:qFormat="1"/>
-    <w:lsdException w:name="heading 2" w:semiHidden="1" w:uiPriority="9" w:unhideWhenUsed="1" w:qFormat="1"/>
-    <w:lsdException w:name="heading 3" w:semiHidden="1" w:uiPriority="9" w:unhideWhenUsed="1" w:qFormat="1"/>
-    <w:lsdException w:name="heading 4" w:semiHidden="1" w:uiPriority="9" w:unhideWhenUsed="1" w:qFormat="1"/>
-    <w:lsdException w:name="heading 5" w:semiHidden="1" w:uiPriority="9" w:unhideWhenUsed="1" w:qFormat="1"/>
-    <w:lsdException w:name="heading 6" w:semiHidden="1" w:uiPriority="9" w:unhideWhenUsed="1" w:qFormat="1"/>
-    <w:lsdException w:name="heading 7" w:semiHidden="1" w:uiPriority="9" w:unhideWhenUsed="1" w:qFormat="1"/>
-    <w:lsdException w:name="heading 8" w:semiHidden="1" w:uiPriority="9" w:unhideWhenUsed="1" w:qFormat="1"/>
-    <w:lsdException w:name="heading 9" w:semiHidden="1" w:uiPriority="9" w:unhideWhenUsed="1" w:qFormat="1"/>
+    <w:lsdException w:name="heading 2" w:uiPriority="9" w:semiHidden="1" w:unhideWhenUsed="1" w:qFormat="1"/>
+    <w:lsdException w:name="heading 3" w:uiPriority="9" w:semiHidden="1" w:unhideWhenUsed="1" w:qFormat="1"/>
+    <w:lsdException w:name="heading 4" w:uiPriority="9" w:semiHidden="1" w:unhideWhenUsed="1" w:qFormat="1"/>
+    <w:lsdException w:name="heading 5" w:uiPriority="9" w:semiHidden="1" w:unhideWhenUsed="1" w:qFormat="1"/>
+    <w:lsdException w:name="heading 6" w:uiPriority="9" w:semiHidden="1" w:unhideWhenUsed="1" w:qFormat="1"/>
+    <w:lsdException w:name="heading 7" w:uiPriority="9" w:semiHidden="1" w:unhideWhenUsed="1" w:qFormat="1"/>
+    <w:lsdException w:name="heading 8" w:uiPriority="9" w:semiHidden="1" w:unhideWhenUsed="1" w:qFormat="1"/>
+    <w:lsdException w:name="heading 9" w:uiPriority="9" w:semiHidden="1" w:unhideWhenUsed="1" w:qFormat="1"/>
     <w:lsdException w:name="index 1" w:semiHidden="1" w:unhideWhenUsed="1"/>
     <w:lsdException w:name="index 2" w:semiHidden="1" w:unhideWhenUsed="1"/>
     <w:lsdException w:name="index 3" w:semiHidden="1" w:unhideWhenUsed="1"/>
@@ -67,22 +1132,22 @@
     <w:lsdException w:name="index 7" w:semiHidden="1" w:unhideWhenUsed="1"/>
     <w:lsdException w:name="index 8" w:semiHidden="1" w:unhideWhenUsed="1"/>
     <w:lsdException w:name="index 9" w:semiHidden="1" w:unhideWhenUsed="1"/>
-    <w:lsdException w:name="toc 1" w:semiHidden="1" w:uiPriority="39" w:unhideWhenUsed="1"/>
-    <w:lsdException w:name="toc 2" w:semiHidden="1" w:uiPriority="39" w:unhideWhenUsed="1"/>
-    <w:lsdException w:name="toc 3" w:semiHidden="1" w:uiPriority="39" w:unhideWhenUsed="1"/>
-    <w:lsdException w:name="toc 4" w:semiHidden="1" w:uiPriority="39" w:unhideWhenUsed="1"/>
-    <w:lsdException w:name="toc 5" w:semiHidden="1" w:uiPriority="39" w:unhideWhenUsed="1"/>
-    <w:lsdException w:name="toc 6" w:semiHidden="1" w:uiPriority="39" w:unhideWhenUsed="1"/>
-    <w:lsdException w:name="toc 7" w:semiHidden="1" w:uiPriority="39" w:unhideWhenUsed="1"/>
-    <w:lsdException w:name="toc 8" w:semiHidden="1" w:uiPriority="39" w:unhideWhenUsed="1"/>
-    <w:lsdException w:name="toc 9" w:semiHidden="1" w:uiPriority="39" w:unhideWhenUsed="1"/>
+    <w:lsdException w:name="toc 1" w:uiPriority="39" w:semiHidden="1" w:unhideWhenUsed="1"/>
+    <w:lsdException w:name="toc 2" w:uiPriority="39" w:semiHidden="1" w:unhideWhenUsed="1"/>
+    <w:lsdException w:name="toc 3" w:uiPriority="39" w:semiHidden="1" w:unhideWhenUsed="1"/>
+    <w:lsdException w:name="toc 4" w:uiPriority="39" w:semiHidden="1" w:unhideWhenUsed="1"/>
+    <w:lsdException w:name="toc 5" w:uiPriority="39" w:semiHidden="1" w:unhideWhenUsed="1"/>
+    <w:lsdException w:name="toc 6" w:uiPriority="39" w:semiHidden="1" w:unhideWhenUsed="1"/>
+    <w:lsdException w:name="toc 7" w:uiPriority="39" w:semiHidden="1" w:unhideWhenUsed="1"/>
+    <w:lsdException w:name="toc 8" w:uiPriority="39" w:semiHidden="1" w:unhideWhenUsed="1"/>
+    <w:lsdException w:name="toc 9" w:uiPriority="39" w:semiHidden="1" w:unhideWhenUsed="1"/>
     <w:lsdException w:name="Normal Indent" w:semiHidden="1" w:unhideWhenUsed="1"/>
     <w:lsdException w:name="footnote text" w:semiHidden="1" w:unhideWhenUsed="1"/>
     <w:lsdException w:name="annotation text" w:semiHidden="1" w:unhideWhenUsed="1"/>
     <w:lsdException w:name="header" w:semiHidden="1" w:unhideWhenUsed="1"/>
     <w:lsdException w:name="footer" w:semiHidden="1" w:unhideWhenUsed="1"/>
     <w:lsdException w:name="index heading" w:semiHidden="1" w:unhideWhenUsed="1"/>
-    <w:lsdException w:name="caption" w:semiHidden="1" w:uiPriority="35" w:unhideWhenUsed="1" w:qFormat="1"/>
+    <w:lsdException w:name="caption" w:uiPriority="35" w:semiHidden="1" w:unhideWhenUsed="1" w:qFormat="1"/>
     <w:lsdException w:name="table of figures" w:semiHidden="1" w:unhideWhenUsed="1"/>
     <w:lsdException w:name="envelope address" w:semiHidden="1" w:unhideWhenUsed="1"/>
     <w:lsdException w:name="envelope return" w:semiHidden="1" w:unhideWhenUsed="1"/>
@@ -113,7 +1178,7 @@
     <w:lsdException w:name="Title" w:uiPriority="10" w:qFormat="1"/>
     <w:lsdException w:name="Closing" w:semiHidden="1" w:unhideWhenUsed="1"/>
     <w:lsdException w:name="Signature" w:semiHidden="1" w:unhideWhenUsed="1"/>
-    <w:lsdException w:name="Default Paragraph Font" w:semiHidden="1" w:uiPriority="1" w:unhideWhenUsed="1"/>
+    <w:lsdException w:name="Default Paragraph Font" w:uiPriority="1" w:semiHidden="1" w:unhideWhenUsed="1"/>
     <w:lsdException w:name="Body Text" w:semiHidden="1" w:unhideWhenUsed="1"/>
     <w:lsdException w:name="Body Text Indent" w:semiHidden="1" w:unhideWhenUsed="1"/>
     <w:lsdException w:name="List Continue" w:semiHidden="1" w:unhideWhenUsed="1"/>
@@ -313,8 +1378,8 @@
     <w:lsdException w:name="Subtle Reference" w:uiPriority="31" w:qFormat="1"/>
     <w:lsdException w:name="Intense Reference" w:uiPriority="32" w:qFormat="1"/>
     <w:lsdException w:name="Book Title" w:uiPriority="33" w:qFormat="1"/>
-    <w:lsdException w:name="Bibliography" w:semiHidden="1" w:uiPriority="37" w:unhideWhenUsed="1"/>
-    <w:lsdException w:name="TOC Heading" w:semiHidden="1" w:uiPriority="39" w:unhideWhenUsed="1" w:qFormat="1"/>
+    <w:lsdException w:name="Bibliography" w:uiPriority="37" w:semiHidden="1" w:unhideWhenUsed="1"/>
+    <w:lsdException w:name="TOC Heading" w:uiPriority="39" w:semiHidden="1" w:unhideWhenUsed="1" w:qFormat="1"/>
     <w:lsdException w:name="Plain Table 1" w:uiPriority="41"/>
     <w:lsdException w:name="Plain Table 2" w:uiPriority="42"/>
     <w:lsdException w:name="Plain Table 3" w:uiPriority="43"/>
@@ -420,15 +1485,109 @@
     <w:lsdException w:name="List Table 6 Colorful Accent 6" w:uiPriority="51"/>
     <w:lsdException w:name="List Table 7 Colorful Accent 6" w:uiPriority="52"/>
   </w:latentStyles>
-  <w:style w:type="paragraph" w:default="1" w:styleId="Normal">
+  <w:style w:type="paragraph" w:styleId="Normal" w:default="1">
     <w:name w:val="Normal"/>
     <w:qFormat/>
+    <w:pPr>
+      <w:widowControl/>
+      <w:bidi w:val="0"/>
+      <w:spacing w:lineRule="auto" w:line="259" w:before="0" w:after="160"/>
+      <w:jc w:val="left"/>
+    </w:pPr>
+    <w:rPr>
+      <w:rFonts w:ascii="Calibri" w:hAnsi="Calibri" w:eastAsia="宋体" w:cs="" w:asciiTheme="minorHAnsi" w:cstheme="minorBidi" w:eastAsiaTheme="minorEastAsia" w:hAnsiTheme="minorHAnsi"/>
+      <w:color w:val="auto"/>
+      <w:sz w:val="22"/>
+      <w:szCs w:val="22"/>
+      <w:lang w:val="en-GB" w:eastAsia="zh-CN" w:bidi="ar-SA"/>
+    </w:rPr>
   </w:style>
-  <w:style w:type="character" w:default="1" w:styleId="DefaultParagraphFont">
+  <w:style w:type="character" w:styleId="DefaultParagraphFont" w:default="1">
     <w:name w:val="Default Paragraph Font"/>
     <w:uiPriority w:val="1"/>
     <w:semiHidden/>
     <w:unhideWhenUsed/>
+    <w:qFormat/>
+    <w:rPr/>
+  </w:style>
+  <w:style w:type="paragraph" w:styleId="Heading">
+    <w:name w:val="Heading"/>
+    <w:basedOn w:val="Normal"/>
+    <w:next w:val="TextBody"/>
+    <w:qFormat/>
+    <w:pPr>
+      <w:keepNext/>
+      <w:spacing w:before="240" w:after="120"/>
+    </w:pPr>
+    <w:rPr>
+      <w:rFonts w:ascii="Liberation Sans" w:hAnsi="Liberation Sans" w:eastAsia="Noto Sans CJK SC Regular" w:cs="FreeSans"/>
+      <w:sz w:val="28"/>
+      <w:szCs w:val="28"/>
+    </w:rPr>
+  </w:style>
+  <w:style w:type="paragraph" w:styleId="TextBody">
+    <w:name w:val="Body Text"/>
+    <w:basedOn w:val="Normal"/>
+    <w:pPr>
+      <w:spacing w:lineRule="auto" w:line="288" w:before="0" w:after="140"/>
+    </w:pPr>
+    <w:rPr/>
+  </w:style>
+  <w:style w:type="paragraph" w:styleId="List">
+    <w:name w:val="List"/>
+    <w:basedOn w:val="TextBody"/>
+    <w:pPr/>
+    <w:rPr>
+      <w:rFonts w:cs="FreeSans"/>
+    </w:rPr>
+  </w:style>
+  <w:style w:type="paragraph" w:styleId="Caption">
+    <w:name w:val="Caption"/>
+    <w:basedOn w:val="Normal"/>
+    <w:qFormat/>
+    <w:pPr>
+      <w:suppressLineNumbers/>
+      <w:spacing w:before="120" w:after="120"/>
+    </w:pPr>
+    <w:rPr>
+      <w:rFonts w:cs="FreeSans"/>
+      <w:i/>
+      <w:iCs/>
+      <w:sz w:val="24"/>
+      <w:szCs w:val="24"/>
+    </w:rPr>
+  </w:style>
+  <w:style w:type="paragraph" w:styleId="Index">
+    <w:name w:val="Index"/>
+    <w:basedOn w:val="Normal"/>
+    <w:qFormat/>
+    <w:pPr>
+      <w:suppressLineNumbers/>
+    </w:pPr>
+    <w:rPr>
+      <w:rFonts w:cs="FreeSans"/>
+    </w:rPr>
+  </w:style>
+  <w:style w:type="paragraph" w:styleId="Figure">
+    <w:name w:val="Figure"/>
+    <w:basedOn w:val="Caption"/>
+    <w:qFormat/>
+    <w:pPr/>
+    <w:rPr/>
+  </w:style>
+  <w:style w:type="paragraph" w:styleId="TableContents">
+    <w:name w:val="Table Contents"/>
+    <w:basedOn w:val="Normal"/>
+    <w:qFormat/>
+    <w:pPr/>
+    <w:rPr/>
+  </w:style>
+  <w:style w:type="numbering" w:styleId="NoList" w:default="1">
+    <w:name w:val="No List"/>
+    <w:uiPriority w:val="99"/>
+    <w:semiHidden/>
+    <w:unhideWhenUsed/>
+    <w:qFormat/>
   </w:style>
   <w:style w:type="table" w:default="1" w:styleId="TableNormal">
     <w:name w:val="Normal Table"/>
@@ -444,12 +1603,6 @@
         <w:right w:w="108" w:type="dxa"/>
       </w:tblCellMar>
     </w:tblPr>
-  </w:style>
-  <w:style w:type="numbering" w:default="1" w:styleId="NoList">
-    <w:name w:val="No List"/>
-    <w:uiPriority w:val="99"/>
-    <w:semiHidden/>
-    <w:unhideWhenUsed/>
   </w:style>
 </w:styles>
 </file>

</xml_diff>

<commit_message>
Saving point 18 Nov
</commit_message>
<xml_diff>
--- a/patternreport.docx
+++ b/patternreport.docx
@@ -78,7 +78,7 @@
                 <wp:positionV relativeFrom="paragraph">
                   <wp:posOffset>635</wp:posOffset>
                 </wp:positionV>
-                <wp:extent cx="5732780" cy="4660265"/>
+                <wp:extent cx="5733415" cy="4660900"/>
                 <wp:effectExtent l="0" t="0" r="0" b="0"/>
                 <wp:wrapSquare wrapText="largest"/>
                 <wp:docPr id="1" name="Frame1"/>
@@ -89,7 +89,7 @@
                       <wps:spPr>
                         <a:xfrm>
                           <a:off x="0" y="0"/>
-                          <a:ext cx="5732280" cy="4659480"/>
+                          <a:ext cx="5732640" cy="4660200"/>
                         </a:xfrm>
                         <a:prstGeom prst="rect">
                           <a:avLst/>
@@ -188,7 +188,7 @@
           </mc:Choice>
           <mc:Fallback>
             <w:pict>
-              <v:rect id="shape_0" ID="Frame1" stroked="f" style="position:absolute;margin-left:-0.05pt;margin-top:0.05pt;width:451.3pt;height:366.85pt;mso-position-horizontal:center">
+              <v:rect id="shape_0" ID="Frame1" stroked="f" style="position:absolute;margin-left:-0.05pt;margin-top:0.05pt;width:451.35pt;height:366.9pt;mso-position-horizontal:center">
                 <w10:wrap type="square"/>
                 <v:fill o:detectmouseclick="t" on="false"/>
                 <v:stroke color="#3465a4" joinstyle="round" endcap="flat"/>
@@ -351,7 +351,7 @@
                 <wp:positionV relativeFrom="paragraph">
                   <wp:posOffset>635</wp:posOffset>
                 </wp:positionV>
-                <wp:extent cx="5257165" cy="4446270"/>
+                <wp:extent cx="5257800" cy="4446905"/>
                 <wp:effectExtent l="0" t="0" r="0" b="0"/>
                 <wp:wrapSquare wrapText="largest"/>
                 <wp:docPr id="5" name="Frame3"/>
@@ -362,7 +362,7 @@
                       <wps:spPr>
                         <a:xfrm>
                           <a:off x="0" y="0"/>
-                          <a:ext cx="5256360" cy="4445640"/>
+                          <a:ext cx="5257080" cy="4446360"/>
                         </a:xfrm>
                         <a:prstGeom prst="rect">
                           <a:avLst/>
@@ -461,7 +461,7 @@
           </mc:Choice>
           <mc:Fallback>
             <w:pict>
-              <v:rect id="shape_0" ID="Frame3" stroked="f" style="position:absolute;margin-left:18.7pt;margin-top:0.05pt;width:413.85pt;height:350pt;mso-position-horizontal:center">
+              <v:rect id="shape_0" ID="Frame3" stroked="f" style="position:absolute;margin-left:18.65pt;margin-top:0.05pt;width:413.9pt;height:350.05pt;mso-position-horizontal:center">
                 <w10:wrap type="square"/>
                 <v:fill o:detectmouseclick="t" on="false"/>
                 <v:stroke color="#3465a4" joinstyle="round" endcap="flat"/>
@@ -575,7 +575,7 @@
                 <wp:positionV relativeFrom="paragraph">
                   <wp:posOffset>635</wp:posOffset>
                 </wp:positionV>
-                <wp:extent cx="5732780" cy="4340225"/>
+                <wp:extent cx="5733415" cy="4340860"/>
                 <wp:effectExtent l="0" t="0" r="0" b="0"/>
                 <wp:wrapSquare wrapText="largest"/>
                 <wp:docPr id="9" name="Frame2"/>
@@ -586,7 +586,7 @@
                       <wps:spPr>
                         <a:xfrm>
                           <a:off x="0" y="0"/>
-                          <a:ext cx="5732280" cy="4339440"/>
+                          <a:ext cx="5732640" cy="4340160"/>
                         </a:xfrm>
                         <a:prstGeom prst="rect">
                           <a:avLst/>
@@ -685,7 +685,7 @@
           </mc:Choice>
           <mc:Fallback>
             <w:pict>
-              <v:rect id="shape_0" ID="Frame2" stroked="f" style="position:absolute;margin-left:-0.05pt;margin-top:0.05pt;width:451.3pt;height:341.65pt;mso-position-horizontal:center">
+              <v:rect id="shape_0" ID="Frame2" stroked="f" style="position:absolute;margin-left:-0.05pt;margin-top:0.05pt;width:451.35pt;height:341.7pt;mso-position-horizontal:center">
                 <w10:wrap type="square"/>
                 <v:fill o:detectmouseclick="t" on="false"/>
                 <v:stroke color="#3465a4" joinstyle="round" endcap="flat"/>
@@ -850,7 +850,7 @@
       <w:tblPr>
         <w:tblW w:w="9075" w:type="dxa"/>
         <w:jc w:val="left"/>
-        <w:tblInd w:w="50" w:type="dxa"/>
+        <w:tblInd w:w="47" w:type="dxa"/>
         <w:tblBorders>
           <w:top w:val="single" w:sz="2" w:space="0" w:color="000001"/>
           <w:left w:val="single" w:sz="2" w:space="0" w:color="000001"/>
@@ -859,7 +859,7 @@
         </w:tblBorders>
         <w:tblCellMar>
           <w:top w:w="55" w:type="dxa"/>
-          <w:left w:w="48" w:type="dxa"/>
+          <w:left w:w="45" w:type="dxa"/>
           <w:bottom w:w="55" w:type="dxa"/>
           <w:right w:w="55" w:type="dxa"/>
         </w:tblCellMar>
@@ -881,7 +881,7 @@
             </w:tcBorders>
             <w:shd w:fill="auto" w:val="clear"/>
             <w:tcMar>
-              <w:left w:w="48" w:type="dxa"/>
+              <w:left w:w="45" w:type="dxa"/>
             </w:tcMar>
           </w:tcPr>
           <w:p>
@@ -913,7 +913,7 @@
             </w:tcBorders>
             <w:shd w:fill="auto" w:val="clear"/>
             <w:tcMar>
-              <w:left w:w="48" w:type="dxa"/>
+              <w:left w:w="45" w:type="dxa"/>
             </w:tcMar>
           </w:tcPr>
           <w:p>
@@ -942,7 +942,7 @@
             </w:tcBorders>
             <w:shd w:fill="auto" w:val="clear"/>
             <w:tcMar>
-              <w:left w:w="48" w:type="dxa"/>
+              <w:left w:w="45" w:type="dxa"/>
             </w:tcMar>
           </w:tcPr>
           <w:p>
@@ -970,7 +970,7 @@
             </w:tcBorders>
             <w:shd w:fill="auto" w:val="clear"/>
             <w:tcMar>
-              <w:left w:w="48" w:type="dxa"/>
+              <w:left w:w="45" w:type="dxa"/>
             </w:tcMar>
           </w:tcPr>
           <w:p>
@@ -999,7 +999,7 @@
             </w:tcBorders>
             <w:shd w:fill="auto" w:val="clear"/>
             <w:tcMar>
-              <w:left w:w="48" w:type="dxa"/>
+              <w:left w:w="45" w:type="dxa"/>
             </w:tcMar>
           </w:tcPr>
           <w:p>
@@ -1027,7 +1027,7 @@
             </w:tcBorders>
             <w:shd w:fill="auto" w:val="clear"/>
             <w:tcMar>
-              <w:left w:w="48" w:type="dxa"/>
+              <w:left w:w="45" w:type="dxa"/>
             </w:tcMar>
           </w:tcPr>
           <w:p>
@@ -1114,7 +1114,7 @@
                 <wp:positionV relativeFrom="paragraph">
                   <wp:posOffset>635</wp:posOffset>
                 </wp:positionV>
-                <wp:extent cx="5732145" cy="1345565"/>
+                <wp:extent cx="5732780" cy="1346200"/>
                 <wp:effectExtent l="0" t="0" r="0" b="0"/>
                 <wp:wrapSquare wrapText="largest"/>
                 <wp:docPr id="13" name="Frame4"/>
@@ -1125,7 +1125,7 @@
                       <wps:spPr>
                         <a:xfrm>
                           <a:off x="0" y="0"/>
-                          <a:ext cx="5731560" cy="1344960"/>
+                          <a:ext cx="5732280" cy="1345680"/>
                         </a:xfrm>
                         <a:prstGeom prst="rect">
                           <a:avLst/>
@@ -1224,7 +1224,7 @@
           </mc:Choice>
           <mc:Fallback>
             <w:pict>
-              <v:rect id="shape_0" ID="Frame4" stroked="f" style="position:absolute;margin-left:0pt;margin-top:0.05pt;width:451.25pt;height:105.85pt;mso-position-horizontal:center">
+              <v:rect id="shape_0" ID="Frame4" stroked="f" style="position:absolute;margin-left:-0.05pt;margin-top:0.05pt;width:451.3pt;height:105.9pt;mso-position-horizontal:center">
                 <w10:wrap type="square"/>
                 <v:fill o:detectmouseclick="t" on="false"/>
                 <v:stroke color="#3465a4" joinstyle="round" endcap="flat"/>
@@ -1325,7 +1325,7 @@
                 <wp:positionV relativeFrom="paragraph">
                   <wp:posOffset>635</wp:posOffset>
                 </wp:positionV>
-                <wp:extent cx="5732145" cy="1345565"/>
+                <wp:extent cx="5732780" cy="1346200"/>
                 <wp:effectExtent l="0" t="0" r="0" b="0"/>
                 <wp:wrapSquare wrapText="largest"/>
                 <wp:docPr id="17" name="Frame5"/>
@@ -1336,7 +1336,7 @@
                       <wps:spPr>
                         <a:xfrm>
                           <a:off x="0" y="0"/>
-                          <a:ext cx="5731560" cy="1344960"/>
+                          <a:ext cx="5732280" cy="1345680"/>
                         </a:xfrm>
                         <a:prstGeom prst="rect">
                           <a:avLst/>
@@ -1435,7 +1435,7 @@
           </mc:Choice>
           <mc:Fallback>
             <w:pict>
-              <v:rect id="shape_0" ID="Frame5" stroked="f" style="position:absolute;margin-left:0pt;margin-top:0.05pt;width:451.25pt;height:105.85pt;mso-position-horizontal:center">
+              <v:rect id="shape_0" ID="Frame5" stroked="f" style="position:absolute;margin-left:-0.05pt;margin-top:0.05pt;width:451.3pt;height:105.9pt;mso-position-horizontal:center">
                 <w10:wrap type="square"/>
                 <v:fill o:detectmouseclick="t" on="false"/>
                 <v:stroke color="#3465a4" joinstyle="round" endcap="flat"/>
@@ -1536,7 +1536,7 @@
                 <wp:positionV relativeFrom="paragraph">
                   <wp:posOffset>635</wp:posOffset>
                 </wp:positionV>
-                <wp:extent cx="5732145" cy="1384935"/>
+                <wp:extent cx="5732780" cy="1385570"/>
                 <wp:effectExtent l="0" t="0" r="0" b="0"/>
                 <wp:wrapSquare wrapText="largest"/>
                 <wp:docPr id="21" name="Frame6"/>
@@ -1547,7 +1547,7 @@
                       <wps:spPr>
                         <a:xfrm>
                           <a:off x="0" y="0"/>
-                          <a:ext cx="5731560" cy="1384200"/>
+                          <a:ext cx="5732280" cy="1384920"/>
                         </a:xfrm>
                         <a:prstGeom prst="rect">
                           <a:avLst/>
@@ -1650,7 +1650,7 @@
           </mc:Choice>
           <mc:Fallback>
             <w:pict>
-              <v:rect id="shape_0" ID="Frame6" stroked="f" style="position:absolute;margin-left:0pt;margin-top:0.05pt;width:451.25pt;height:108.95pt;mso-position-horizontal:center">
+              <v:rect id="shape_0" ID="Frame6" stroked="f" style="position:absolute;margin-left:-0.05pt;margin-top:0.05pt;width:451.3pt;height:109pt;mso-position-horizontal:center">
                 <w10:wrap type="square"/>
                 <v:fill o:detectmouseclick="t" on="false"/>
                 <v:stroke color="#3465a4" joinstyle="round" endcap="flat"/>
@@ -1751,7 +1751,7 @@
       <w:tblPr>
         <w:tblW w:w="9026" w:type="dxa"/>
         <w:jc w:val="left"/>
-        <w:tblInd w:w="53" w:type="dxa"/>
+        <w:tblInd w:w="50" w:type="dxa"/>
         <w:tblBorders>
           <w:top w:val="single" w:sz="2" w:space="0" w:color="000001"/>
           <w:left w:val="single" w:sz="2" w:space="0" w:color="000001"/>
@@ -1760,7 +1760,7 @@
         </w:tblBorders>
         <w:tblCellMar>
           <w:top w:w="55" w:type="dxa"/>
-          <w:left w:w="51" w:type="dxa"/>
+          <w:left w:w="48" w:type="dxa"/>
           <w:bottom w:w="55" w:type="dxa"/>
           <w:right w:w="55" w:type="dxa"/>
         </w:tblCellMar>
@@ -1785,7 +1785,7 @@
             </w:tcBorders>
             <w:shd w:fill="auto" w:val="clear"/>
             <w:tcMar>
-              <w:left w:w="51" w:type="dxa"/>
+              <w:left w:w="48" w:type="dxa"/>
             </w:tcMar>
           </w:tcPr>
           <w:p>
@@ -1810,7 +1810,7 @@
             </w:tcBorders>
             <w:shd w:fill="auto" w:val="clear"/>
             <w:tcMar>
-              <w:left w:w="51" w:type="dxa"/>
+              <w:left w:w="48" w:type="dxa"/>
             </w:tcMar>
           </w:tcPr>
           <w:p>
@@ -1836,7 +1836,7 @@
             </w:tcBorders>
             <w:shd w:fill="auto" w:val="clear"/>
             <w:tcMar>
-              <w:left w:w="51" w:type="dxa"/>
+              <w:left w:w="48" w:type="dxa"/>
             </w:tcMar>
           </w:tcPr>
           <w:p>
@@ -1862,7 +1862,7 @@
             </w:tcBorders>
             <w:shd w:fill="auto" w:val="clear"/>
             <w:tcMar>
-              <w:left w:w="51" w:type="dxa"/>
+              <w:left w:w="48" w:type="dxa"/>
             </w:tcMar>
           </w:tcPr>
           <w:p>
@@ -1890,7 +1890,7 @@
             </w:tcBorders>
             <w:shd w:fill="auto" w:val="clear"/>
             <w:tcMar>
-              <w:left w:w="51" w:type="dxa"/>
+              <w:left w:w="48" w:type="dxa"/>
             </w:tcMar>
           </w:tcPr>
           <w:p>
@@ -1919,7 +1919,7 @@
             </w:tcBorders>
             <w:shd w:fill="auto" w:val="clear"/>
             <w:tcMar>
-              <w:left w:w="51" w:type="dxa"/>
+              <w:left w:w="48" w:type="dxa"/>
             </w:tcMar>
           </w:tcPr>
           <w:p>
@@ -1945,7 +1945,7 @@
             </w:tcBorders>
             <w:shd w:fill="auto" w:val="clear"/>
             <w:tcMar>
-              <w:left w:w="51" w:type="dxa"/>
+              <w:left w:w="48" w:type="dxa"/>
             </w:tcMar>
           </w:tcPr>
           <w:p>
@@ -1971,7 +1971,7 @@
             </w:tcBorders>
             <w:shd w:fill="auto" w:val="clear"/>
             <w:tcMar>
-              <w:left w:w="51" w:type="dxa"/>
+              <w:left w:w="48" w:type="dxa"/>
             </w:tcMar>
           </w:tcPr>
           <w:p>
@@ -1997,7 +1997,7 @@
             </w:tcBorders>
             <w:shd w:fill="auto" w:val="clear"/>
             <w:tcMar>
-              <w:left w:w="51" w:type="dxa"/>
+              <w:left w:w="48" w:type="dxa"/>
             </w:tcMar>
           </w:tcPr>
           <w:p>
@@ -2025,7 +2025,7 @@
             </w:tcBorders>
             <w:shd w:fill="auto" w:val="clear"/>
             <w:tcMar>
-              <w:left w:w="51" w:type="dxa"/>
+              <w:left w:w="48" w:type="dxa"/>
             </w:tcMar>
           </w:tcPr>
           <w:p>
@@ -2054,7 +2054,7 @@
             </w:tcBorders>
             <w:shd w:fill="auto" w:val="clear"/>
             <w:tcMar>
-              <w:left w:w="51" w:type="dxa"/>
+              <w:left w:w="48" w:type="dxa"/>
             </w:tcMar>
           </w:tcPr>
           <w:p>
@@ -2080,7 +2080,7 @@
             </w:tcBorders>
             <w:shd w:fill="auto" w:val="clear"/>
             <w:tcMar>
-              <w:left w:w="51" w:type="dxa"/>
+              <w:left w:w="48" w:type="dxa"/>
             </w:tcMar>
           </w:tcPr>
           <w:p>
@@ -2106,7 +2106,7 @@
             </w:tcBorders>
             <w:shd w:fill="auto" w:val="clear"/>
             <w:tcMar>
-              <w:left w:w="51" w:type="dxa"/>
+              <w:left w:w="48" w:type="dxa"/>
             </w:tcMar>
           </w:tcPr>
           <w:p>
@@ -2132,7 +2132,7 @@
             </w:tcBorders>
             <w:shd w:fill="auto" w:val="clear"/>
             <w:tcMar>
-              <w:left w:w="51" w:type="dxa"/>
+              <w:left w:w="48" w:type="dxa"/>
             </w:tcMar>
           </w:tcPr>
           <w:p>
@@ -2160,7 +2160,7 @@
             </w:tcBorders>
             <w:shd w:fill="auto" w:val="clear"/>
             <w:tcMar>
-              <w:left w:w="51" w:type="dxa"/>
+              <w:left w:w="48" w:type="dxa"/>
             </w:tcMar>
           </w:tcPr>
           <w:p>
@@ -2189,7 +2189,7 @@
             </w:tcBorders>
             <w:shd w:fill="auto" w:val="clear"/>
             <w:tcMar>
-              <w:left w:w="51" w:type="dxa"/>
+              <w:left w:w="48" w:type="dxa"/>
             </w:tcMar>
           </w:tcPr>
           <w:p>
@@ -2215,7 +2215,7 @@
             </w:tcBorders>
             <w:shd w:fill="auto" w:val="clear"/>
             <w:tcMar>
-              <w:left w:w="51" w:type="dxa"/>
+              <w:left w:w="48" w:type="dxa"/>
             </w:tcMar>
           </w:tcPr>
           <w:p>
@@ -2241,7 +2241,7 @@
             </w:tcBorders>
             <w:shd w:fill="auto" w:val="clear"/>
             <w:tcMar>
-              <w:left w:w="51" w:type="dxa"/>
+              <w:left w:w="48" w:type="dxa"/>
             </w:tcMar>
           </w:tcPr>
           <w:p>
@@ -2267,7 +2267,7 @@
             </w:tcBorders>
             <w:shd w:fill="auto" w:val="clear"/>
             <w:tcMar>
-              <w:left w:w="51" w:type="dxa"/>
+              <w:left w:w="48" w:type="dxa"/>
             </w:tcMar>
           </w:tcPr>
           <w:p>
@@ -2295,7 +2295,7 @@
             </w:tcBorders>
             <w:shd w:fill="auto" w:val="clear"/>
             <w:tcMar>
-              <w:left w:w="51" w:type="dxa"/>
+              <w:left w:w="48" w:type="dxa"/>
             </w:tcMar>
           </w:tcPr>
           <w:p>
@@ -2373,34 +2373,44 @@
       </w:pPr>
       <w:r>
         <w:rPr/>
-      </w:r>
-      <w:r>
         <mc:AlternateContent>
           <mc:Choice Requires="wps">
             <w:drawing>
-              <wp:anchor behindDoc="0" distT="0" distB="0" distL="0" distR="0" simplePos="0" locked="0" layoutInCell="1" allowOverlap="1" relativeHeight="20">
+              <wp:anchor behindDoc="0" distT="0" distB="0" distL="0" distR="0" simplePos="0" locked="0" layoutInCell="1" allowOverlap="1" relativeHeight="8">
                 <wp:simplePos x="0" y="0"/>
                 <wp:positionH relativeFrom="column">
                   <wp:align>center</wp:align>
                 </wp:positionH>
                 <wp:positionV relativeFrom="paragraph">
-                  <wp:align>top</wp:align>
+                  <wp:posOffset>635</wp:posOffset>
                 </wp:positionV>
-                <wp:extent cx="5238750" cy="3982720"/>
+                <wp:extent cx="5239385" cy="3983355"/>
                 <wp:effectExtent l="0" t="0" r="0" b="0"/>
                 <wp:wrapSquare wrapText="largest"/>
                 <wp:docPr id="25" name="Frame7"/>
                 <a:graphic xmlns:a="http://schemas.openxmlformats.org/drawingml/2006/main">
                   <a:graphicData uri="http://schemas.microsoft.com/office/word/2010/wordprocessingShape">
                     <wps:wsp>
-                      <wps:cNvSpPr txBox="1"/>
+                      <wps:cNvSpPr/>
                       <wps:spPr>
                         <a:xfrm>
                           <a:off x="0" y="0"/>
-                          <a:ext cx="5238750" cy="3982720"/>
+                          <a:ext cx="5238720" cy="3982680"/>
                         </a:xfrm>
-                        <a:prstGeom prst="rect"/>
+                        <a:prstGeom prst="rect">
+                          <a:avLst/>
+                        </a:prstGeom>
+                        <a:noFill/>
+                        <a:ln>
+                          <a:noFill/>
+                        </a:ln>
                       </wps:spPr>
+                      <wps:style>
+                        <a:lnRef idx="0"/>
+                        <a:fillRef idx="0"/>
+                        <a:effectRef idx="0"/>
+                        <a:fontRef idx="minor"/>
+                      </wps:style>
                       <wps:txbx>
                         <w:txbxContent>
                           <w:p>
@@ -2415,7 +2425,7 @@
                                 <wp:inline distT="0" distB="0" distL="0" distR="0">
                                   <wp:extent cx="5238750" cy="3714750"/>
                                   <wp:effectExtent l="0" t="0" r="0" b="0"/>
-                                  <wp:docPr id="26" name="Image7" descr=""/>
+                                  <wp:docPr id="27" name="Image7" descr=""/>
                                   <wp:cNvGraphicFramePr>
                                     <a:graphicFrameLocks xmlns:a="http://schemas.openxmlformats.org/drawingml/2006/main" noChangeAspect="1"/>
                                   </wp:cNvGraphicFramePr>
@@ -2423,7 +2433,7 @@
                                     <a:graphicData uri="http://schemas.openxmlformats.org/drawingml/2006/picture">
                                       <pic:pic xmlns:pic="http://schemas.openxmlformats.org/drawingml/2006/picture">
                                         <pic:nvPicPr>
-                                          <pic:cNvPr id="26" name="Image7" descr=""/>
+                                          <pic:cNvPr id="27" name="Image7" descr=""/>
                                           <pic:cNvPicPr>
                                             <a:picLocks noChangeAspect="1" noChangeArrowheads="1"/>
                                           </pic:cNvPicPr>
@@ -2473,7 +2483,7 @@
                           </w:p>
                         </w:txbxContent>
                       </wps:txbx>
-                      <wps:bodyPr anchor="t" lIns="0" tIns="0" rIns="0" bIns="0">
+                      <wps:bodyPr lIns="90000" rIns="90000" tIns="45000" bIns="45000">
                         <a:noAutofit/>
                       </wps:bodyPr>
                     </wps:wsp>
@@ -2484,8 +2494,11 @@
           </mc:Choice>
           <mc:Fallback>
             <w:pict>
-              <v:rect style="position:absolute;rotation:0;width:412.5pt;height:313.6pt;mso-wrap-distance-left:0pt;mso-wrap-distance-right:0pt;mso-wrap-distance-top:0pt;mso-wrap-distance-bottom:0pt;margin-top:-1.75pt;mso-position-vertical:top;mso-position-vertical-relative:text;margin-left:19.4pt;mso-position-horizontal:center;mso-position-horizontal-relative:text">
-                <v:textbox inset="0in,0in,0in,0in">
+              <v:rect id="shape_0" ID="Frame7" stroked="f" style="position:absolute;margin-left:19.4pt;margin-top:0pt;width:412.45pt;height:313.55pt;mso-position-horizontal:center;mso-position-vertical:top">
+                <w10:wrap type="square"/>
+                <v:fill o:detectmouseclick="t" on="false"/>
+                <v:stroke color="#3465a4" joinstyle="round" endcap="flat"/>
+                <v:textbox>
                   <w:txbxContent>
                     <w:p>
                       <w:pPr>
@@ -2499,7 +2512,7 @@
                           <wp:inline distT="0" distB="0" distL="0" distR="0">
                             <wp:extent cx="5238750" cy="3714750"/>
                             <wp:effectExtent l="0" t="0" r="0" b="0"/>
-                            <wp:docPr id="27" name="Image7" descr=""/>
+                            <wp:docPr id="28" name="Image7" descr=""/>
                             <wp:cNvGraphicFramePr>
                               <a:graphicFrameLocks xmlns:a="http://schemas.openxmlformats.org/drawingml/2006/main" noChangeAspect="1"/>
                             </wp:cNvGraphicFramePr>
@@ -2507,7 +2520,7 @@
                               <a:graphicData uri="http://schemas.openxmlformats.org/drawingml/2006/picture">
                                 <pic:pic xmlns:pic="http://schemas.openxmlformats.org/drawingml/2006/picture">
                                   <pic:nvPicPr>
-                                    <pic:cNvPr id="27" name="Image7" descr=""/>
+                                    <pic:cNvPr id="28" name="Image7" descr=""/>
                                     <pic:cNvPicPr>
                                       <a:picLocks noChangeAspect="1" noChangeArrowheads="1"/>
                                     </pic:cNvPicPr>
@@ -2557,6 +2570,315 @@
                     </w:p>
                   </w:txbxContent>
                 </v:textbox>
+              </v:rect>
+            </w:pict>
+          </mc:Fallback>
+        </mc:AlternateContent>
+      </w:r>
+    </w:p>
+    <w:p>
+      <w:pPr>
+        <w:pStyle w:val="Normal"/>
+        <w:spacing w:before="0" w:after="160"/>
+        <w:rPr/>
+      </w:pPr>
+      <w:r>
+        <w:rPr/>
+      </w:r>
+    </w:p>
+    <w:p>
+      <w:pPr>
+        <w:pStyle w:val="Normal"/>
+        <w:spacing w:before="0" w:after="160"/>
+        <w:rPr/>
+      </w:pPr>
+      <w:r>
+        <w:rPr/>
+      </w:r>
+    </w:p>
+    <w:p>
+      <w:pPr>
+        <w:pStyle w:val="Normal"/>
+        <w:spacing w:before="0" w:after="160"/>
+        <w:rPr/>
+      </w:pPr>
+      <w:r>
+        <w:rPr/>
+      </w:r>
+    </w:p>
+    <w:p>
+      <w:pPr>
+        <w:pStyle w:val="Normal"/>
+        <w:spacing w:before="0" w:after="160"/>
+        <w:rPr/>
+      </w:pPr>
+      <w:r>
+        <w:rPr/>
+      </w:r>
+    </w:p>
+    <w:p>
+      <w:pPr>
+        <w:pStyle w:val="Normal"/>
+        <w:spacing w:before="0" w:after="160"/>
+        <w:rPr/>
+      </w:pPr>
+      <w:r>
+        <w:rPr/>
+      </w:r>
+    </w:p>
+    <w:p>
+      <w:pPr>
+        <w:pStyle w:val="Normal"/>
+        <w:spacing w:before="0" w:after="160"/>
+        <w:rPr/>
+      </w:pPr>
+      <w:r>
+        <w:rPr/>
+      </w:r>
+    </w:p>
+    <w:p>
+      <w:pPr>
+        <w:pStyle w:val="Normal"/>
+        <w:spacing w:before="0" w:after="160"/>
+        <w:rPr/>
+      </w:pPr>
+      <w:r>
+        <w:rPr/>
+      </w:r>
+    </w:p>
+    <w:p>
+      <w:pPr>
+        <w:pStyle w:val="Normal"/>
+        <w:spacing w:before="0" w:after="160"/>
+        <w:rPr/>
+      </w:pPr>
+      <w:r>
+        <w:rPr/>
+      </w:r>
+    </w:p>
+    <w:p>
+      <w:pPr>
+        <w:pStyle w:val="Normal"/>
+        <w:spacing w:before="0" w:after="160"/>
+        <w:rPr/>
+      </w:pPr>
+      <w:r>
+        <w:rPr/>
+      </w:r>
+    </w:p>
+    <w:p>
+      <w:pPr>
+        <w:pStyle w:val="Normal"/>
+        <w:spacing w:before="0" w:after="160"/>
+        <w:rPr/>
+      </w:pPr>
+      <w:r>
+        <w:rPr/>
+      </w:r>
+    </w:p>
+    <w:p>
+      <w:pPr>
+        <w:pStyle w:val="Normal"/>
+        <w:spacing w:before="0" w:after="160"/>
+        <w:rPr/>
+      </w:pPr>
+      <w:r>
+        <w:rPr/>
+        <w:t xml:space="preserve">Figure 8 and 9 show an example of successful and failed recognition case respectively. </w:t>
+      </w:r>
+    </w:p>
+    <w:p>
+      <w:pPr>
+        <w:pStyle w:val="Normal"/>
+        <w:spacing w:before="0" w:after="160"/>
+        <w:rPr/>
+      </w:pPr>
+      <w:r>
+        <w:rPr/>
+      </w:r>
+      <w:r>
+        <mc:AlternateContent>
+          <mc:Choice Requires="wps">
+            <w:drawing>
+              <wp:anchor behindDoc="0" distT="0" distB="0" distL="0" distR="0" simplePos="0" locked="0" layoutInCell="1" allowOverlap="1" relativeHeight="25">
+                <wp:simplePos x="0" y="0"/>
+                <wp:positionH relativeFrom="column">
+                  <wp:align>center</wp:align>
+                </wp:positionH>
+                <wp:positionV relativeFrom="paragraph">
+                  <wp:posOffset>635</wp:posOffset>
+                </wp:positionV>
+                <wp:extent cx="5219700" cy="2868295"/>
+                <wp:effectExtent l="0" t="0" r="0" b="0"/>
+                <wp:wrapSquare wrapText="largest"/>
+                <wp:docPr id="29" name="Frame9"/>
+                <a:graphic xmlns:a="http://schemas.openxmlformats.org/drawingml/2006/main">
+                  <a:graphicData uri="http://schemas.microsoft.com/office/word/2010/wordprocessingShape">
+                    <wps:wsp>
+                      <wps:cNvSpPr txBox="1"/>
+                      <wps:spPr>
+                        <a:xfrm>
+                          <a:off x="0" y="0"/>
+                          <a:ext cx="5219700" cy="2868295"/>
+                        </a:xfrm>
+                        <a:prstGeom prst="rect"/>
+                      </wps:spPr>
+                      <wps:txbx>
+                        <w:txbxContent>
+                          <w:p>
+                            <w:pPr>
+                              <w:pStyle w:val="Figure"/>
+                              <w:spacing w:before="120" w:after="120"/>
+                              <w:rPr/>
+                            </w:pPr>
+                            <w:r>
+                              <w:rPr/>
+                              <w:drawing>
+                                <wp:inline distT="0" distB="0" distL="0" distR="0">
+                                  <wp:extent cx="5219700" cy="2600325"/>
+                                  <wp:effectExtent l="0" t="0" r="0" b="0"/>
+                                  <wp:docPr id="30" name="Image9" descr=""/>
+                                  <wp:cNvGraphicFramePr>
+                                    <a:graphicFrameLocks xmlns:a="http://schemas.openxmlformats.org/drawingml/2006/main" noChangeAspect="1"/>
+                                  </wp:cNvGraphicFramePr>
+                                  <a:graphic xmlns:a="http://schemas.openxmlformats.org/drawingml/2006/main">
+                                    <a:graphicData uri="http://schemas.openxmlformats.org/drawingml/2006/picture">
+                                      <pic:pic xmlns:pic="http://schemas.openxmlformats.org/drawingml/2006/picture">
+                                        <pic:nvPicPr>
+                                          <pic:cNvPr id="30" name="Image9" descr=""/>
+                                          <pic:cNvPicPr>
+                                            <a:picLocks noChangeAspect="1" noChangeArrowheads="1"/>
+                                          </pic:cNvPicPr>
+                                        </pic:nvPicPr>
+                                        <pic:blipFill>
+                                          <a:blip r:embed="rId9"/>
+                                          <a:stretch>
+                                            <a:fillRect/>
+                                          </a:stretch>
+                                        </pic:blipFill>
+                                        <pic:spPr bwMode="auto">
+                                          <a:xfrm>
+                                            <a:off x="0" y="0"/>
+                                            <a:ext cx="5219700" cy="2600325"/>
+                                          </a:xfrm>
+                                          <a:prstGeom prst="rect">
+                                            <a:avLst/>
+                                          </a:prstGeom>
+                                        </pic:spPr>
+                                      </pic:pic>
+                                    </a:graphicData>
+                                  </a:graphic>
+                                </wp:inline>
+                              </w:drawing>
+                            </w:r>
+                            <w:r>
+                              <w:rPr/>
+                              <w:br/>
+                              <w:t xml:space="preserve">Figure </w:t>
+                            </w:r>
+                            <w:r>
+                              <w:rPr/>
+                              <w:fldChar w:fldCharType="begin"/>
+                            </w:r>
+                            <w:r>
+                              <w:instrText> SEQ Figure \* ARABIC </w:instrText>
+                            </w:r>
+                            <w:r>
+                              <w:fldChar w:fldCharType="separate"/>
+                            </w:r>
+                            <w:r>
+                              <w:t>8</w:t>
+                            </w:r>
+                            <w:r>
+                              <w:fldChar w:fldCharType="end"/>
+                            </w:r>
+                          </w:p>
+                        </w:txbxContent>
+                      </wps:txbx>
+                      <wps:bodyPr anchor="t" lIns="0" tIns="0" rIns="0" bIns="0">
+                        <a:noAutofit/>
+                      </wps:bodyPr>
+                    </wps:wsp>
+                  </a:graphicData>
+                </a:graphic>
+              </wp:anchor>
+            </w:drawing>
+          </mc:Choice>
+          <mc:Fallback>
+            <w:pict>
+              <v:rect style="position:absolute;rotation:0;width:411pt;height:225.85pt;mso-wrap-distance-left:0pt;mso-wrap-distance-right:0pt;mso-wrap-distance-top:0pt;mso-wrap-distance-bottom:0pt;margin-top:0pt;mso-position-vertical:top;mso-position-vertical-relative:text;margin-left:20.15pt;mso-position-horizontal:center;mso-position-horizontal-relative:text">
+                <v:textbox inset="0in,0in,0in,0in">
+                  <w:txbxContent>
+                    <w:p>
+                      <w:pPr>
+                        <w:pStyle w:val="Figure"/>
+                        <w:spacing w:before="120" w:after="120"/>
+                        <w:rPr/>
+                      </w:pPr>
+                      <w:r>
+                        <w:rPr/>
+                        <w:drawing>
+                          <wp:inline distT="0" distB="0" distL="0" distR="0">
+                            <wp:extent cx="5219700" cy="2600325"/>
+                            <wp:effectExtent l="0" t="0" r="0" b="0"/>
+                            <wp:docPr id="31" name="Image9" descr=""/>
+                            <wp:cNvGraphicFramePr>
+                              <a:graphicFrameLocks xmlns:a="http://schemas.openxmlformats.org/drawingml/2006/main" noChangeAspect="1"/>
+                            </wp:cNvGraphicFramePr>
+                            <a:graphic xmlns:a="http://schemas.openxmlformats.org/drawingml/2006/main">
+                              <a:graphicData uri="http://schemas.openxmlformats.org/drawingml/2006/picture">
+                                <pic:pic xmlns:pic="http://schemas.openxmlformats.org/drawingml/2006/picture">
+                                  <pic:nvPicPr>
+                                    <pic:cNvPr id="31" name="Image9" descr=""/>
+                                    <pic:cNvPicPr>
+                                      <a:picLocks noChangeAspect="1" noChangeArrowheads="1"/>
+                                    </pic:cNvPicPr>
+                                  </pic:nvPicPr>
+                                  <pic:blipFill>
+                                    <a:blip r:embed="rId9"/>
+                                    <a:stretch>
+                                      <a:fillRect/>
+                                    </a:stretch>
+                                  </pic:blipFill>
+                                  <pic:spPr bwMode="auto">
+                                    <a:xfrm>
+                                      <a:off x="0" y="0"/>
+                                      <a:ext cx="5219700" cy="2600325"/>
+                                    </a:xfrm>
+                                    <a:prstGeom prst="rect">
+                                      <a:avLst/>
+                                    </a:prstGeom>
+                                  </pic:spPr>
+                                </pic:pic>
+                              </a:graphicData>
+                            </a:graphic>
+                          </wp:inline>
+                        </w:drawing>
+                      </w:r>
+                      <w:r>
+                        <w:rPr/>
+                        <w:br/>
+                        <w:t xml:space="preserve">Figure </w:t>
+                      </w:r>
+                      <w:r>
+                        <w:rPr/>
+                        <w:fldChar w:fldCharType="begin"/>
+                      </w:r>
+                      <w:r>
+                        <w:instrText> SEQ Figure \* ARABIC </w:instrText>
+                      </w:r>
+                      <w:r>
+                        <w:fldChar w:fldCharType="separate"/>
+                      </w:r>
+                      <w:r>
+                        <w:t>8</w:t>
+                      </w:r>
+                      <w:r>
+                        <w:fldChar w:fldCharType="end"/>
+                      </w:r>
+                    </w:p>
+                  </w:txbxContent>
+                </v:textbox>
                 <w10:wrap type="square" side="largest"/>
               </v:rect>
             </w:pict>
@@ -2672,8 +2994,1772 @@
       </w:pPr>
       <w:r>
         <w:rPr/>
-        <w:t xml:space="preserve">Now we varied the number of eigenfaces used down to 300, while keeping other conditions unchanged. </w:t>
-      </w:r>
+      </w:r>
+      <w:r>
+        <mc:AlternateContent>
+          <mc:Choice Requires="wps">
+            <w:drawing>
+              <wp:anchor behindDoc="0" distT="0" distB="0" distL="0" distR="0" simplePos="0" locked="0" layoutInCell="1" allowOverlap="1" relativeHeight="23">
+                <wp:simplePos x="0" y="0"/>
+                <wp:positionH relativeFrom="column">
+                  <wp:align>center</wp:align>
+                </wp:positionH>
+                <wp:positionV relativeFrom="paragraph">
+                  <wp:posOffset>635</wp:posOffset>
+                </wp:positionV>
+                <wp:extent cx="5381625" cy="2973070"/>
+                <wp:effectExtent l="0" t="0" r="0" b="0"/>
+                <wp:wrapSquare wrapText="largest"/>
+                <wp:docPr id="32" name="Frame8"/>
+                <a:graphic xmlns:a="http://schemas.openxmlformats.org/drawingml/2006/main">
+                  <a:graphicData uri="http://schemas.microsoft.com/office/word/2010/wordprocessingShape">
+                    <wps:wsp>
+                      <wps:cNvSpPr txBox="1"/>
+                      <wps:spPr>
+                        <a:xfrm>
+                          <a:off x="0" y="0"/>
+                          <a:ext cx="5381625" cy="2973070"/>
+                        </a:xfrm>
+                        <a:prstGeom prst="rect"/>
+                      </wps:spPr>
+                      <wps:txbx>
+                        <w:txbxContent>
+                          <w:p>
+                            <w:pPr>
+                              <w:pStyle w:val="Figure"/>
+                              <w:spacing w:before="120" w:after="120"/>
+                              <w:rPr/>
+                            </w:pPr>
+                            <w:r>
+                              <w:rPr/>
+                              <w:drawing>
+                                <wp:inline distT="0" distB="0" distL="0" distR="0">
+                                  <wp:extent cx="5381625" cy="2705100"/>
+                                  <wp:effectExtent l="0" t="0" r="0" b="0"/>
+                                  <wp:docPr id="33" name="Image8" descr=""/>
+                                  <wp:cNvGraphicFramePr>
+                                    <a:graphicFrameLocks xmlns:a="http://schemas.openxmlformats.org/drawingml/2006/main" noChangeAspect="1"/>
+                                  </wp:cNvGraphicFramePr>
+                                  <a:graphic xmlns:a="http://schemas.openxmlformats.org/drawingml/2006/main">
+                                    <a:graphicData uri="http://schemas.openxmlformats.org/drawingml/2006/picture">
+                                      <pic:pic xmlns:pic="http://schemas.openxmlformats.org/drawingml/2006/picture">
+                                        <pic:nvPicPr>
+                                          <pic:cNvPr id="33" name="Image8" descr=""/>
+                                          <pic:cNvPicPr>
+                                            <a:picLocks noChangeAspect="1" noChangeArrowheads="1"/>
+                                          </pic:cNvPicPr>
+                                        </pic:nvPicPr>
+                                        <pic:blipFill>
+                                          <a:blip r:embed="rId10"/>
+                                          <a:stretch>
+                                            <a:fillRect/>
+                                          </a:stretch>
+                                        </pic:blipFill>
+                                        <pic:spPr bwMode="auto">
+                                          <a:xfrm>
+                                            <a:off x="0" y="0"/>
+                                            <a:ext cx="5381625" cy="2705100"/>
+                                          </a:xfrm>
+                                          <a:prstGeom prst="rect">
+                                            <a:avLst/>
+                                          </a:prstGeom>
+                                        </pic:spPr>
+                                      </pic:pic>
+                                    </a:graphicData>
+                                  </a:graphic>
+                                </wp:inline>
+                              </w:drawing>
+                            </w:r>
+                            <w:r>
+                              <w:rPr/>
+                              <w:br/>
+                              <w:t xml:space="preserve">Figure </w:t>
+                            </w:r>
+                            <w:r>
+                              <w:rPr/>
+                              <w:fldChar w:fldCharType="begin"/>
+                            </w:r>
+                            <w:r>
+                              <w:instrText> SEQ Figure \* ARABIC </w:instrText>
+                            </w:r>
+                            <w:r>
+                              <w:fldChar w:fldCharType="separate"/>
+                            </w:r>
+                            <w:r>
+                              <w:t>9</w:t>
+                            </w:r>
+                            <w:r>
+                              <w:fldChar w:fldCharType="end"/>
+                            </w:r>
+                          </w:p>
+                        </w:txbxContent>
+                      </wps:txbx>
+                      <wps:bodyPr anchor="t" lIns="0" tIns="0" rIns="0" bIns="0">
+                        <a:noAutofit/>
+                      </wps:bodyPr>
+                    </wps:wsp>
+                  </a:graphicData>
+                </a:graphic>
+              </wp:anchor>
+            </w:drawing>
+          </mc:Choice>
+          <mc:Fallback>
+            <w:pict>
+              <v:rect style="position:absolute;rotation:0;width:423.75pt;height:234.1pt;mso-wrap-distance-left:0pt;mso-wrap-distance-right:0pt;mso-wrap-distance-top:0pt;mso-wrap-distance-bottom:0pt;margin-top:0pt;mso-position-vertical:top;mso-position-vertical-relative:text;margin-left:13.8pt;mso-position-horizontal:center;mso-position-horizontal-relative:text">
+                <v:textbox inset="0in,0in,0in,0in">
+                  <w:txbxContent>
+                    <w:p>
+                      <w:pPr>
+                        <w:pStyle w:val="Figure"/>
+                        <w:spacing w:before="120" w:after="120"/>
+                        <w:rPr/>
+                      </w:pPr>
+                      <w:r>
+                        <w:rPr/>
+                        <w:drawing>
+                          <wp:inline distT="0" distB="0" distL="0" distR="0">
+                            <wp:extent cx="5381625" cy="2705100"/>
+                            <wp:effectExtent l="0" t="0" r="0" b="0"/>
+                            <wp:docPr id="34" name="Image8" descr=""/>
+                            <wp:cNvGraphicFramePr>
+                              <a:graphicFrameLocks xmlns:a="http://schemas.openxmlformats.org/drawingml/2006/main" noChangeAspect="1"/>
+                            </wp:cNvGraphicFramePr>
+                            <a:graphic xmlns:a="http://schemas.openxmlformats.org/drawingml/2006/main">
+                              <a:graphicData uri="http://schemas.openxmlformats.org/drawingml/2006/picture">
+                                <pic:pic xmlns:pic="http://schemas.openxmlformats.org/drawingml/2006/picture">
+                                  <pic:nvPicPr>
+                                    <pic:cNvPr id="34" name="Image8" descr=""/>
+                                    <pic:cNvPicPr>
+                                      <a:picLocks noChangeAspect="1" noChangeArrowheads="1"/>
+                                    </pic:cNvPicPr>
+                                  </pic:nvPicPr>
+                                  <pic:blipFill>
+                                    <a:blip r:embed="rId10"/>
+                                    <a:stretch>
+                                      <a:fillRect/>
+                                    </a:stretch>
+                                  </pic:blipFill>
+                                  <pic:spPr bwMode="auto">
+                                    <a:xfrm>
+                                      <a:off x="0" y="0"/>
+                                      <a:ext cx="5381625" cy="2705100"/>
+                                    </a:xfrm>
+                                    <a:prstGeom prst="rect">
+                                      <a:avLst/>
+                                    </a:prstGeom>
+                                  </pic:spPr>
+                                </pic:pic>
+                              </a:graphicData>
+                            </a:graphic>
+                          </wp:inline>
+                        </w:drawing>
+                      </w:r>
+                      <w:r>
+                        <w:rPr/>
+                        <w:br/>
+                        <w:t xml:space="preserve">Figure </w:t>
+                      </w:r>
+                      <w:r>
+                        <w:rPr/>
+                        <w:fldChar w:fldCharType="begin"/>
+                      </w:r>
+                      <w:r>
+                        <w:instrText> SEQ Figure \* ARABIC </w:instrText>
+                      </w:r>
+                      <w:r>
+                        <w:fldChar w:fldCharType="separate"/>
+                      </w:r>
+                      <w:r>
+                        <w:t>9</w:t>
+                      </w:r>
+                      <w:r>
+                        <w:fldChar w:fldCharType="end"/>
+                      </w:r>
+                    </w:p>
+                  </w:txbxContent>
+                </v:textbox>
+                <w10:wrap type="square" side="largest"/>
+              </v:rect>
+            </w:pict>
+          </mc:Fallback>
+        </mc:AlternateContent>
+      </w:r>
+    </w:p>
+    <w:p>
+      <w:pPr>
+        <w:pStyle w:val="Normal"/>
+        <w:spacing w:before="0" w:after="160"/>
+        <w:rPr/>
+      </w:pPr>
+      <w:r>
+        <w:rPr/>
+        <w:t xml:space="preserve">Now we varied the number of eigenfaces used down to </w:t>
+      </w:r>
+      <w:r>
+        <w:rPr/>
+        <w:t>100</w:t>
+      </w:r>
+      <w:r>
+        <w:rPr/>
+        <w:t xml:space="preserve">, while keeping other conditions unchanged. </w:t>
+      </w:r>
+      <w:r>
+        <w:rPr/>
+        <w:t>We found that the accuracy actually remains the same, while the execution time reduced to 0.066534 second on average of ten trials. The accuracy starts to drop  when the number of eigenfaces used drops below 50. Table 3 shows a summary of number of eigenfaces used and associated accuracy and execution time. From the table we concluded that in our case the most significant 50 eigenfaces do a major role in distinguishing between different faces. We can then only use those 50 eigenfaces in our face recognition in order to save memory space and computational power.</w:t>
+      </w:r>
+    </w:p>
+    <w:tbl>
+      <w:tblPr>
+        <w:tblW w:w="9026" w:type="dxa"/>
+        <w:jc w:val="left"/>
+        <w:tblInd w:w="55" w:type="dxa"/>
+        <w:tblBorders>
+          <w:top w:val="single" w:sz="2" w:space="0" w:color="000000"/>
+          <w:left w:val="single" w:sz="2" w:space="0" w:color="000000"/>
+          <w:bottom w:val="single" w:sz="2" w:space="0" w:color="000000"/>
+          <w:insideH w:val="single" w:sz="2" w:space="0" w:color="000000"/>
+        </w:tblBorders>
+        <w:tblCellMar>
+          <w:top w:w="55" w:type="dxa"/>
+          <w:left w:w="54" w:type="dxa"/>
+          <w:bottom w:w="55" w:type="dxa"/>
+          <w:right w:w="55" w:type="dxa"/>
+        </w:tblCellMar>
+      </w:tblPr>
+      <w:tblGrid>
+        <w:gridCol w:w="3008"/>
+        <w:gridCol w:w="3009"/>
+        <w:gridCol w:w="3009"/>
+      </w:tblGrid>
+      <w:tr>
+        <w:trPr/>
+        <w:tc>
+          <w:tcPr>
+            <w:tcW w:w="3008" w:type="dxa"/>
+            <w:tcBorders>
+              <w:top w:val="single" w:sz="2" w:space="0" w:color="000000"/>
+              <w:left w:val="single" w:sz="2" w:space="0" w:color="000000"/>
+              <w:bottom w:val="single" w:sz="2" w:space="0" w:color="000000"/>
+              <w:insideH w:val="single" w:sz="2" w:space="0" w:color="000000"/>
+            </w:tcBorders>
+            <w:shd w:fill="auto" w:val="clear"/>
+            <w:tcMar>
+              <w:left w:w="54" w:type="dxa"/>
+            </w:tcMar>
+          </w:tcPr>
+          <w:p>
+            <w:pPr>
+              <w:pStyle w:val="TableContents"/>
+              <w:spacing w:before="0" w:after="160"/>
+              <w:rPr/>
+            </w:pPr>
+            <w:r>
+              <w:rPr/>
+              <w:t>No of eigenfaces</w:t>
+            </w:r>
+          </w:p>
+        </w:tc>
+        <w:tc>
+          <w:tcPr>
+            <w:tcW w:w="3009" w:type="dxa"/>
+            <w:tcBorders>
+              <w:top w:val="single" w:sz="2" w:space="0" w:color="000000"/>
+              <w:left w:val="single" w:sz="2" w:space="0" w:color="000000"/>
+              <w:bottom w:val="single" w:sz="2" w:space="0" w:color="000000"/>
+              <w:insideH w:val="single" w:sz="2" w:space="0" w:color="000000"/>
+            </w:tcBorders>
+            <w:shd w:fill="auto" w:val="clear"/>
+            <w:tcMar>
+              <w:left w:w="54" w:type="dxa"/>
+            </w:tcMar>
+          </w:tcPr>
+          <w:p>
+            <w:pPr>
+              <w:pStyle w:val="TableContents"/>
+              <w:spacing w:before="0" w:after="160"/>
+              <w:rPr/>
+            </w:pPr>
+            <w:r>
+              <w:rPr/>
+              <w:t>Accuracy</w:t>
+            </w:r>
+          </w:p>
+        </w:tc>
+        <w:tc>
+          <w:tcPr>
+            <w:tcW w:w="3009" w:type="dxa"/>
+            <w:tcBorders>
+              <w:top w:val="single" w:sz="2" w:space="0" w:color="000000"/>
+              <w:left w:val="single" w:sz="2" w:space="0" w:color="000000"/>
+              <w:bottom w:val="single" w:sz="2" w:space="0" w:color="000000"/>
+              <w:right w:val="single" w:sz="2" w:space="0" w:color="000000"/>
+              <w:insideH w:val="single" w:sz="2" w:space="0" w:color="000000"/>
+              <w:insideV w:val="single" w:sz="2" w:space="0" w:color="000000"/>
+            </w:tcBorders>
+            <w:shd w:fill="auto" w:val="clear"/>
+            <w:tcMar>
+              <w:left w:w="54" w:type="dxa"/>
+            </w:tcMar>
+          </w:tcPr>
+          <w:p>
+            <w:pPr>
+              <w:pStyle w:val="TableContents"/>
+              <w:spacing w:before="0" w:after="160"/>
+              <w:rPr/>
+            </w:pPr>
+            <w:r>
+              <w:rPr/>
+              <w:t>Execution Time</w:t>
+            </w:r>
+          </w:p>
+        </w:tc>
+      </w:tr>
+      <w:tr>
+        <w:trPr/>
+        <w:tc>
+          <w:tcPr>
+            <w:tcW w:w="3008" w:type="dxa"/>
+            <w:tcBorders>
+              <w:left w:val="single" w:sz="2" w:space="0" w:color="000000"/>
+              <w:bottom w:val="single" w:sz="2" w:space="0" w:color="000000"/>
+              <w:insideH w:val="single" w:sz="2" w:space="0" w:color="000000"/>
+            </w:tcBorders>
+            <w:shd w:fill="auto" w:val="clear"/>
+            <w:tcMar>
+              <w:left w:w="54" w:type="dxa"/>
+            </w:tcMar>
+          </w:tcPr>
+          <w:p>
+            <w:pPr>
+              <w:pStyle w:val="TableContents"/>
+              <w:spacing w:before="0" w:after="160"/>
+              <w:rPr/>
+            </w:pPr>
+            <w:r>
+              <w:rPr/>
+              <w:t>467</w:t>
+            </w:r>
+          </w:p>
+        </w:tc>
+        <w:tc>
+          <w:tcPr>
+            <w:tcW w:w="3009" w:type="dxa"/>
+            <w:tcBorders>
+              <w:left w:val="single" w:sz="2" w:space="0" w:color="000000"/>
+              <w:bottom w:val="single" w:sz="2" w:space="0" w:color="000000"/>
+              <w:insideH w:val="single" w:sz="2" w:space="0" w:color="000000"/>
+            </w:tcBorders>
+            <w:shd w:fill="auto" w:val="clear"/>
+            <w:tcMar>
+              <w:left w:w="54" w:type="dxa"/>
+            </w:tcMar>
+          </w:tcPr>
+          <w:p>
+            <w:pPr>
+              <w:pStyle w:val="TableContents"/>
+              <w:spacing w:before="0" w:after="160"/>
+              <w:rPr/>
+            </w:pPr>
+            <w:r>
+              <w:rPr/>
+              <w:t>0.75</w:t>
+            </w:r>
+          </w:p>
+        </w:tc>
+        <w:tc>
+          <w:tcPr>
+            <w:tcW w:w="3009" w:type="dxa"/>
+            <w:tcBorders>
+              <w:left w:val="single" w:sz="2" w:space="0" w:color="000000"/>
+              <w:bottom w:val="single" w:sz="2" w:space="0" w:color="000000"/>
+              <w:right w:val="single" w:sz="2" w:space="0" w:color="000000"/>
+              <w:insideH w:val="single" w:sz="2" w:space="0" w:color="000000"/>
+              <w:insideV w:val="single" w:sz="2" w:space="0" w:color="000000"/>
+            </w:tcBorders>
+            <w:shd w:fill="auto" w:val="clear"/>
+            <w:tcMar>
+              <w:left w:w="54" w:type="dxa"/>
+            </w:tcMar>
+          </w:tcPr>
+          <w:p>
+            <w:pPr>
+              <w:pStyle w:val="Normal"/>
+              <w:spacing w:before="0" w:after="160"/>
+              <w:rPr/>
+            </w:pPr>
+            <w:r>
+              <w:rPr/>
+              <w:t>0.215614 s</w:t>
+            </w:r>
+          </w:p>
+        </w:tc>
+      </w:tr>
+      <w:tr>
+        <w:trPr/>
+        <w:tc>
+          <w:tcPr>
+            <w:tcW w:w="3008" w:type="dxa"/>
+            <w:tcBorders>
+              <w:left w:val="single" w:sz="2" w:space="0" w:color="000000"/>
+              <w:bottom w:val="single" w:sz="2" w:space="0" w:color="000000"/>
+              <w:insideH w:val="single" w:sz="2" w:space="0" w:color="000000"/>
+            </w:tcBorders>
+            <w:shd w:fill="auto" w:val="clear"/>
+            <w:tcMar>
+              <w:left w:w="54" w:type="dxa"/>
+            </w:tcMar>
+          </w:tcPr>
+          <w:p>
+            <w:pPr>
+              <w:pStyle w:val="TableContents"/>
+              <w:spacing w:before="0" w:after="160"/>
+              <w:rPr/>
+            </w:pPr>
+            <w:r>
+              <w:rPr/>
+              <w:t>100</w:t>
+            </w:r>
+          </w:p>
+        </w:tc>
+        <w:tc>
+          <w:tcPr>
+            <w:tcW w:w="3009" w:type="dxa"/>
+            <w:tcBorders>
+              <w:left w:val="single" w:sz="2" w:space="0" w:color="000000"/>
+              <w:bottom w:val="single" w:sz="2" w:space="0" w:color="000000"/>
+              <w:insideH w:val="single" w:sz="2" w:space="0" w:color="000000"/>
+            </w:tcBorders>
+            <w:shd w:fill="auto" w:val="clear"/>
+            <w:tcMar>
+              <w:left w:w="54" w:type="dxa"/>
+            </w:tcMar>
+          </w:tcPr>
+          <w:p>
+            <w:pPr>
+              <w:pStyle w:val="TableContents"/>
+              <w:spacing w:before="0" w:after="160"/>
+              <w:rPr/>
+            </w:pPr>
+            <w:r>
+              <w:rPr/>
+              <w:t>0.75</w:t>
+            </w:r>
+          </w:p>
+        </w:tc>
+        <w:tc>
+          <w:tcPr>
+            <w:tcW w:w="3009" w:type="dxa"/>
+            <w:tcBorders>
+              <w:left w:val="single" w:sz="2" w:space="0" w:color="000000"/>
+              <w:bottom w:val="single" w:sz="2" w:space="0" w:color="000000"/>
+              <w:right w:val="single" w:sz="2" w:space="0" w:color="000000"/>
+              <w:insideH w:val="single" w:sz="2" w:space="0" w:color="000000"/>
+              <w:insideV w:val="single" w:sz="2" w:space="0" w:color="000000"/>
+            </w:tcBorders>
+            <w:shd w:fill="auto" w:val="clear"/>
+            <w:tcMar>
+              <w:left w:w="54" w:type="dxa"/>
+            </w:tcMar>
+          </w:tcPr>
+          <w:p>
+            <w:pPr>
+              <w:pStyle w:val="Normal"/>
+              <w:spacing w:before="0" w:after="160"/>
+              <w:rPr/>
+            </w:pPr>
+            <w:r>
+              <w:rPr/>
+              <w:t>0.078719 s</w:t>
+            </w:r>
+          </w:p>
+        </w:tc>
+      </w:tr>
+      <w:tr>
+        <w:trPr/>
+        <w:tc>
+          <w:tcPr>
+            <w:tcW w:w="3008" w:type="dxa"/>
+            <w:tcBorders>
+              <w:left w:val="single" w:sz="2" w:space="0" w:color="000000"/>
+              <w:bottom w:val="single" w:sz="2" w:space="0" w:color="000000"/>
+              <w:insideH w:val="single" w:sz="2" w:space="0" w:color="000000"/>
+            </w:tcBorders>
+            <w:shd w:fill="auto" w:val="clear"/>
+            <w:tcMar>
+              <w:left w:w="54" w:type="dxa"/>
+            </w:tcMar>
+          </w:tcPr>
+          <w:p>
+            <w:pPr>
+              <w:pStyle w:val="TableContents"/>
+              <w:spacing w:before="0" w:after="160"/>
+              <w:rPr/>
+            </w:pPr>
+            <w:r>
+              <w:rPr/>
+              <w:t>50</w:t>
+            </w:r>
+          </w:p>
+        </w:tc>
+        <w:tc>
+          <w:tcPr>
+            <w:tcW w:w="3009" w:type="dxa"/>
+            <w:tcBorders>
+              <w:left w:val="single" w:sz="2" w:space="0" w:color="000000"/>
+              <w:bottom w:val="single" w:sz="2" w:space="0" w:color="000000"/>
+              <w:insideH w:val="single" w:sz="2" w:space="0" w:color="000000"/>
+            </w:tcBorders>
+            <w:shd w:fill="auto" w:val="clear"/>
+            <w:tcMar>
+              <w:left w:w="54" w:type="dxa"/>
+            </w:tcMar>
+          </w:tcPr>
+          <w:p>
+            <w:pPr>
+              <w:pStyle w:val="TableContents"/>
+              <w:spacing w:before="0" w:after="160"/>
+              <w:rPr/>
+            </w:pPr>
+            <w:r>
+              <w:rPr/>
+              <w:t>0.75</w:t>
+            </w:r>
+          </w:p>
+        </w:tc>
+        <w:tc>
+          <w:tcPr>
+            <w:tcW w:w="3009" w:type="dxa"/>
+            <w:tcBorders>
+              <w:left w:val="single" w:sz="2" w:space="0" w:color="000000"/>
+              <w:bottom w:val="single" w:sz="2" w:space="0" w:color="000000"/>
+              <w:right w:val="single" w:sz="2" w:space="0" w:color="000000"/>
+              <w:insideH w:val="single" w:sz="2" w:space="0" w:color="000000"/>
+              <w:insideV w:val="single" w:sz="2" w:space="0" w:color="000000"/>
+            </w:tcBorders>
+            <w:shd w:fill="auto" w:val="clear"/>
+            <w:tcMar>
+              <w:left w:w="54" w:type="dxa"/>
+            </w:tcMar>
+          </w:tcPr>
+          <w:p>
+            <w:pPr>
+              <w:pStyle w:val="Normal"/>
+              <w:spacing w:before="0" w:after="160"/>
+              <w:rPr/>
+            </w:pPr>
+            <w:r>
+              <w:rPr/>
+              <w:t>0.066534 s</w:t>
+            </w:r>
+          </w:p>
+        </w:tc>
+      </w:tr>
+      <w:tr>
+        <w:trPr/>
+        <w:tc>
+          <w:tcPr>
+            <w:tcW w:w="3008" w:type="dxa"/>
+            <w:tcBorders>
+              <w:left w:val="single" w:sz="2" w:space="0" w:color="000000"/>
+              <w:bottom w:val="single" w:sz="2" w:space="0" w:color="000000"/>
+              <w:insideH w:val="single" w:sz="2" w:space="0" w:color="000000"/>
+            </w:tcBorders>
+            <w:shd w:fill="auto" w:val="clear"/>
+            <w:tcMar>
+              <w:left w:w="54" w:type="dxa"/>
+            </w:tcMar>
+          </w:tcPr>
+          <w:p>
+            <w:pPr>
+              <w:pStyle w:val="TableContents"/>
+              <w:spacing w:before="0" w:after="160"/>
+              <w:rPr/>
+            </w:pPr>
+            <w:r>
+              <w:rPr/>
+              <w:t>49</w:t>
+            </w:r>
+          </w:p>
+        </w:tc>
+        <w:tc>
+          <w:tcPr>
+            <w:tcW w:w="3009" w:type="dxa"/>
+            <w:tcBorders>
+              <w:left w:val="single" w:sz="2" w:space="0" w:color="000000"/>
+              <w:bottom w:val="single" w:sz="2" w:space="0" w:color="000000"/>
+              <w:insideH w:val="single" w:sz="2" w:space="0" w:color="000000"/>
+            </w:tcBorders>
+            <w:shd w:fill="auto" w:val="clear"/>
+            <w:tcMar>
+              <w:left w:w="54" w:type="dxa"/>
+            </w:tcMar>
+          </w:tcPr>
+          <w:p>
+            <w:pPr>
+              <w:pStyle w:val="Normal"/>
+              <w:spacing w:before="0" w:after="160"/>
+              <w:rPr/>
+            </w:pPr>
+            <w:r>
+              <w:rPr/>
+              <w:t>0.7308</w:t>
+            </w:r>
+          </w:p>
+        </w:tc>
+        <w:tc>
+          <w:tcPr>
+            <w:tcW w:w="3009" w:type="dxa"/>
+            <w:tcBorders>
+              <w:left w:val="single" w:sz="2" w:space="0" w:color="000000"/>
+              <w:bottom w:val="single" w:sz="2" w:space="0" w:color="000000"/>
+              <w:right w:val="single" w:sz="2" w:space="0" w:color="000000"/>
+              <w:insideH w:val="single" w:sz="2" w:space="0" w:color="000000"/>
+              <w:insideV w:val="single" w:sz="2" w:space="0" w:color="000000"/>
+            </w:tcBorders>
+            <w:shd w:fill="auto" w:val="clear"/>
+            <w:tcMar>
+              <w:left w:w="54" w:type="dxa"/>
+            </w:tcMar>
+          </w:tcPr>
+          <w:p>
+            <w:pPr>
+              <w:pStyle w:val="Normal"/>
+              <w:spacing w:before="0" w:after="160"/>
+              <w:rPr/>
+            </w:pPr>
+            <w:r>
+              <w:rPr/>
+              <w:t>0.066383 s</w:t>
+            </w:r>
+          </w:p>
+        </w:tc>
+      </w:tr>
+      <w:tr>
+        <w:trPr/>
+        <w:tc>
+          <w:tcPr>
+            <w:tcW w:w="3008" w:type="dxa"/>
+            <w:tcBorders>
+              <w:left w:val="single" w:sz="2" w:space="0" w:color="000000"/>
+              <w:bottom w:val="single" w:sz="2" w:space="0" w:color="000000"/>
+              <w:insideH w:val="single" w:sz="2" w:space="0" w:color="000000"/>
+            </w:tcBorders>
+            <w:shd w:fill="auto" w:val="clear"/>
+            <w:tcMar>
+              <w:left w:w="54" w:type="dxa"/>
+            </w:tcMar>
+          </w:tcPr>
+          <w:p>
+            <w:pPr>
+              <w:pStyle w:val="TableContents"/>
+              <w:spacing w:before="0" w:after="160"/>
+              <w:rPr/>
+            </w:pPr>
+            <w:r>
+              <w:rPr/>
+              <w:t>45</w:t>
+            </w:r>
+          </w:p>
+        </w:tc>
+        <w:tc>
+          <w:tcPr>
+            <w:tcW w:w="3009" w:type="dxa"/>
+            <w:tcBorders>
+              <w:left w:val="single" w:sz="2" w:space="0" w:color="000000"/>
+              <w:bottom w:val="single" w:sz="2" w:space="0" w:color="000000"/>
+              <w:insideH w:val="single" w:sz="2" w:space="0" w:color="000000"/>
+            </w:tcBorders>
+            <w:shd w:fill="auto" w:val="clear"/>
+            <w:tcMar>
+              <w:left w:w="54" w:type="dxa"/>
+            </w:tcMar>
+          </w:tcPr>
+          <w:p>
+            <w:pPr>
+              <w:pStyle w:val="Normal"/>
+              <w:spacing w:before="0" w:after="160"/>
+              <w:rPr/>
+            </w:pPr>
+            <w:r>
+              <w:rPr/>
+              <w:t>0.7308</w:t>
+            </w:r>
+          </w:p>
+        </w:tc>
+        <w:tc>
+          <w:tcPr>
+            <w:tcW w:w="3009" w:type="dxa"/>
+            <w:tcBorders>
+              <w:left w:val="single" w:sz="2" w:space="0" w:color="000000"/>
+              <w:bottom w:val="single" w:sz="2" w:space="0" w:color="000000"/>
+              <w:right w:val="single" w:sz="2" w:space="0" w:color="000000"/>
+              <w:insideH w:val="single" w:sz="2" w:space="0" w:color="000000"/>
+              <w:insideV w:val="single" w:sz="2" w:space="0" w:color="000000"/>
+            </w:tcBorders>
+            <w:shd w:fill="auto" w:val="clear"/>
+            <w:tcMar>
+              <w:left w:w="54" w:type="dxa"/>
+            </w:tcMar>
+          </w:tcPr>
+          <w:p>
+            <w:pPr>
+              <w:pStyle w:val="TableContents"/>
+              <w:spacing w:before="0" w:after="160"/>
+              <w:rPr/>
+            </w:pPr>
+            <w:r>
+              <w:rPr/>
+              <w:t>0.065439 s</w:t>
+            </w:r>
+          </w:p>
+        </w:tc>
+      </w:tr>
+      <w:tr>
+        <w:trPr/>
+        <w:tc>
+          <w:tcPr>
+            <w:tcW w:w="3008" w:type="dxa"/>
+            <w:tcBorders>
+              <w:left w:val="single" w:sz="2" w:space="0" w:color="000000"/>
+              <w:bottom w:val="single" w:sz="2" w:space="0" w:color="000000"/>
+              <w:insideH w:val="single" w:sz="2" w:space="0" w:color="000000"/>
+            </w:tcBorders>
+            <w:shd w:fill="auto" w:val="clear"/>
+            <w:tcMar>
+              <w:left w:w="54" w:type="dxa"/>
+            </w:tcMar>
+          </w:tcPr>
+          <w:p>
+            <w:pPr>
+              <w:pStyle w:val="TableContents"/>
+              <w:spacing w:before="0" w:after="160"/>
+              <w:rPr/>
+            </w:pPr>
+            <w:r>
+              <w:rPr/>
+              <w:t>40</w:t>
+            </w:r>
+          </w:p>
+        </w:tc>
+        <w:tc>
+          <w:tcPr>
+            <w:tcW w:w="3009" w:type="dxa"/>
+            <w:tcBorders>
+              <w:left w:val="single" w:sz="2" w:space="0" w:color="000000"/>
+              <w:bottom w:val="single" w:sz="2" w:space="0" w:color="000000"/>
+              <w:insideH w:val="single" w:sz="2" w:space="0" w:color="000000"/>
+            </w:tcBorders>
+            <w:shd w:fill="auto" w:val="clear"/>
+            <w:tcMar>
+              <w:left w:w="54" w:type="dxa"/>
+            </w:tcMar>
+          </w:tcPr>
+          <w:p>
+            <w:pPr>
+              <w:pStyle w:val="TableContents"/>
+              <w:spacing w:before="0" w:after="160"/>
+              <w:rPr/>
+            </w:pPr>
+            <w:r>
+              <w:rPr/>
+              <w:t>0.7115</w:t>
+            </w:r>
+          </w:p>
+        </w:tc>
+        <w:tc>
+          <w:tcPr>
+            <w:tcW w:w="3009" w:type="dxa"/>
+            <w:tcBorders>
+              <w:left w:val="single" w:sz="2" w:space="0" w:color="000000"/>
+              <w:bottom w:val="single" w:sz="2" w:space="0" w:color="000000"/>
+              <w:right w:val="single" w:sz="2" w:space="0" w:color="000000"/>
+              <w:insideH w:val="single" w:sz="2" w:space="0" w:color="000000"/>
+              <w:insideV w:val="single" w:sz="2" w:space="0" w:color="000000"/>
+            </w:tcBorders>
+            <w:shd w:fill="auto" w:val="clear"/>
+            <w:tcMar>
+              <w:left w:w="54" w:type="dxa"/>
+            </w:tcMar>
+          </w:tcPr>
+          <w:p>
+            <w:pPr>
+              <w:pStyle w:val="TableContents"/>
+              <w:spacing w:before="0" w:after="160"/>
+              <w:rPr/>
+            </w:pPr>
+            <w:r>
+              <w:rPr/>
+              <w:t>0.064243 s</w:t>
+            </w:r>
+          </w:p>
+        </w:tc>
+      </w:tr>
+    </w:tbl>
+    <w:p>
+      <w:pPr>
+        <w:pStyle w:val="Normal"/>
+        <w:spacing w:before="0" w:after="160"/>
+        <w:rPr/>
+      </w:pPr>
+      <w:r>
+        <w:rPr/>
+        <w:t xml:space="preserve"> </w:t>
+      </w:r>
+    </w:p>
+    <w:p>
+      <w:pPr>
+        <w:pStyle w:val="Normal"/>
+        <w:spacing w:before="0" w:after="160"/>
+        <w:rPr/>
+      </w:pPr>
+      <w:r>
+        <w:rPr/>
+        <w:t>SVM Multi-class face recognition</w:t>
+      </w:r>
+    </w:p>
+    <w:p>
+      <w:pPr>
+        <w:pStyle w:val="Normal"/>
+        <w:spacing w:before="0" w:after="160"/>
+        <w:rPr/>
+      </w:pPr>
+      <w:r>
+        <w:rPr/>
+        <w:t xml:space="preserve">Apart from PCA approach, we now moved on to SVM analysis on our training and test data. There are two approaches to implement a multi-class SVM, one is to train </w:t>
+      </w:r>
+      <w:r>
+        <w:rPr/>
+        <w:t>several one-versus-others machine and the other is to train one-versus-one machines. We will cover both approaches in the following sections.</w:t>
+      </w:r>
+    </w:p>
+    <w:p>
+      <w:pPr>
+        <w:pStyle w:val="Normal"/>
+        <w:spacing w:before="0" w:after="160"/>
+        <w:rPr/>
+      </w:pPr>
+      <w:r>
+        <w:rPr/>
+        <w:t xml:space="preserve">To apply SVM to our face data, we followed a traditional procedure </w:t>
+      </w:r>
+      <w:r>
+        <w:rPr/>
+        <w:t xml:space="preserve">[1] </w:t>
+      </w:r>
+      <w:r>
+        <w:rPr/>
+        <w:t>listed as following throughout the entire testing process.</w:t>
+      </w:r>
+    </w:p>
+    <w:p>
+      <w:pPr>
+        <w:pStyle w:val="Normal"/>
+        <w:numPr>
+          <w:ilvl w:val="0"/>
+          <w:numId w:val="1"/>
+        </w:numPr>
+        <w:spacing w:before="0" w:after="160"/>
+        <w:rPr/>
+      </w:pPr>
+      <w:r>
+        <w:rPr/>
+        <w:t>Transform data into a LIBSVM compatible format</w:t>
+      </w:r>
+    </w:p>
+    <w:p>
+      <w:pPr>
+        <w:pStyle w:val="Normal"/>
+        <w:numPr>
+          <w:ilvl w:val="0"/>
+          <w:numId w:val="1"/>
+        </w:numPr>
+        <w:spacing w:before="0" w:after="160"/>
+        <w:rPr/>
+      </w:pPr>
+      <w:r>
+        <w:rPr/>
+        <w:t>Scale the data so that data lies in [-1,1]</w:t>
+      </w:r>
+    </w:p>
+    <w:p>
+      <w:pPr>
+        <w:pStyle w:val="Normal"/>
+        <w:numPr>
+          <w:ilvl w:val="0"/>
+          <w:numId w:val="1"/>
+        </w:numPr>
+        <w:spacing w:before="0" w:after="160"/>
+        <w:rPr/>
+      </w:pPr>
+      <w:r>
+        <w:rPr/>
+        <w:t>Apply RBF, Linear and polynomial model</w:t>
+      </w:r>
+      <w:r>
+        <w:rPr/>
+        <w:t>s</w:t>
+      </w:r>
+    </w:p>
+    <w:p>
+      <w:pPr>
+        <w:pStyle w:val="Normal"/>
+        <w:numPr>
+          <w:ilvl w:val="0"/>
+          <w:numId w:val="1"/>
+        </w:numPr>
+        <w:spacing w:before="0" w:after="160"/>
+        <w:rPr/>
+      </w:pPr>
+      <w:r>
+        <w:rPr/>
+        <w:t>Elaborate on model parameters</w:t>
+      </w:r>
+    </w:p>
+    <w:p>
+      <w:pPr>
+        <w:pStyle w:val="Normal"/>
+        <w:numPr>
+          <w:ilvl w:val="0"/>
+          <w:numId w:val="1"/>
+        </w:numPr>
+        <w:spacing w:before="0" w:after="160"/>
+        <w:rPr/>
+      </w:pPr>
+      <w:r>
+        <w:rPr/>
+        <w:t>Test</w:t>
+      </w:r>
+    </w:p>
+    <w:p>
+      <w:pPr>
+        <w:pStyle w:val="Normal"/>
+        <w:spacing w:before="0" w:after="160"/>
+        <w:rPr/>
+      </w:pPr>
+      <w:r>
+        <w:rPr/>
+        <w:t>A. One-versus-others machines</w:t>
+      </w:r>
+    </w:p>
+    <w:p>
+      <w:pPr>
+        <w:pStyle w:val="Normal"/>
+        <w:spacing w:before="0" w:after="160"/>
+        <w:rPr/>
+      </w:pPr>
+      <w:r>
+        <w:rPr/>
+        <w:t xml:space="preserve">We trained a total of 52, equal to the number of target classes, machines by the pixel values from training set and each of them will be used to test on the same test set. Each test set instance will be assigned to the class with highest decision values. Table one summaries the performance of our SVM machine, </w:t>
+      </w:r>
+      <w:r>
+        <w:rPr/>
+        <w:t>with default parameters used</w:t>
+      </w:r>
+      <w:r>
+        <w:rPr/>
+        <w:t>.</w:t>
+      </w:r>
+    </w:p>
+    <w:tbl>
+      <w:tblPr>
+        <w:tblW w:w="9026" w:type="dxa"/>
+        <w:jc w:val="left"/>
+        <w:tblInd w:w="55" w:type="dxa"/>
+        <w:tblBorders>
+          <w:top w:val="single" w:sz="2" w:space="0" w:color="000000"/>
+          <w:left w:val="single" w:sz="2" w:space="0" w:color="000000"/>
+          <w:bottom w:val="single" w:sz="2" w:space="0" w:color="000000"/>
+          <w:insideH w:val="single" w:sz="2" w:space="0" w:color="000000"/>
+        </w:tblBorders>
+        <w:tblCellMar>
+          <w:top w:w="55" w:type="dxa"/>
+          <w:left w:w="54" w:type="dxa"/>
+          <w:bottom w:w="55" w:type="dxa"/>
+          <w:right w:w="55" w:type="dxa"/>
+        </w:tblCellMar>
+      </w:tblPr>
+      <w:tblGrid>
+        <w:gridCol w:w="1504"/>
+        <w:gridCol w:w="1504"/>
+        <w:gridCol w:w="1504"/>
+        <w:gridCol w:w="1505"/>
+        <w:gridCol w:w="1504"/>
+        <w:gridCol w:w="1505"/>
+      </w:tblGrid>
+      <w:tr>
+        <w:trPr/>
+        <w:tc>
+          <w:tcPr>
+            <w:tcW w:w="1504" w:type="dxa"/>
+            <w:tcBorders>
+              <w:top w:val="single" w:sz="2" w:space="0" w:color="000000"/>
+              <w:left w:val="single" w:sz="2" w:space="0" w:color="000000"/>
+              <w:bottom w:val="single" w:sz="2" w:space="0" w:color="000000"/>
+              <w:insideH w:val="single" w:sz="2" w:space="0" w:color="000000"/>
+            </w:tcBorders>
+            <w:shd w:fill="auto" w:val="clear"/>
+            <w:tcMar>
+              <w:left w:w="54" w:type="dxa"/>
+            </w:tcMar>
+          </w:tcPr>
+          <w:p>
+            <w:pPr>
+              <w:pStyle w:val="TableContents"/>
+              <w:spacing w:before="0" w:after="160"/>
+              <w:rPr/>
+            </w:pPr>
+            <w:r>
+              <w:rPr/>
+              <w:t>Type</w:t>
+            </w:r>
+          </w:p>
+        </w:tc>
+        <w:tc>
+          <w:tcPr>
+            <w:tcW w:w="1504" w:type="dxa"/>
+            <w:tcBorders>
+              <w:top w:val="single" w:sz="2" w:space="0" w:color="000000"/>
+              <w:left w:val="single" w:sz="2" w:space="0" w:color="000000"/>
+              <w:bottom w:val="single" w:sz="2" w:space="0" w:color="000000"/>
+              <w:insideH w:val="single" w:sz="2" w:space="0" w:color="000000"/>
+            </w:tcBorders>
+            <w:shd w:fill="auto" w:val="clear"/>
+            <w:tcMar>
+              <w:left w:w="54" w:type="dxa"/>
+            </w:tcMar>
+          </w:tcPr>
+          <w:p>
+            <w:pPr>
+              <w:pStyle w:val="TableContents"/>
+              <w:spacing w:before="0" w:after="160"/>
+              <w:rPr/>
+            </w:pPr>
+            <w:r>
+              <w:rPr/>
+              <w:t>Accuracy</w:t>
+            </w:r>
+          </w:p>
+        </w:tc>
+        <w:tc>
+          <w:tcPr>
+            <w:tcW w:w="1504" w:type="dxa"/>
+            <w:tcBorders>
+              <w:top w:val="single" w:sz="2" w:space="0" w:color="000000"/>
+              <w:left w:val="single" w:sz="2" w:space="0" w:color="000000"/>
+              <w:bottom w:val="single" w:sz="2" w:space="0" w:color="000000"/>
+              <w:insideH w:val="single" w:sz="2" w:space="0" w:color="000000"/>
+            </w:tcBorders>
+            <w:shd w:fill="auto" w:val="clear"/>
+            <w:tcMar>
+              <w:left w:w="54" w:type="dxa"/>
+            </w:tcMar>
+          </w:tcPr>
+          <w:p>
+            <w:pPr>
+              <w:pStyle w:val="TableContents"/>
+              <w:spacing w:before="0" w:after="160"/>
+              <w:rPr/>
+            </w:pPr>
+            <w:r>
+              <w:rPr/>
+              <w:t xml:space="preserve">Training Time  </w:t>
+            </w:r>
+          </w:p>
+        </w:tc>
+        <w:tc>
+          <w:tcPr>
+            <w:tcW w:w="1505" w:type="dxa"/>
+            <w:tcBorders>
+              <w:top w:val="single" w:sz="2" w:space="0" w:color="000000"/>
+              <w:left w:val="single" w:sz="2" w:space="0" w:color="000000"/>
+              <w:bottom w:val="single" w:sz="2" w:space="0" w:color="000000"/>
+              <w:insideH w:val="single" w:sz="2" w:space="0" w:color="000000"/>
+            </w:tcBorders>
+            <w:shd w:fill="auto" w:val="clear"/>
+            <w:tcMar>
+              <w:left w:w="54" w:type="dxa"/>
+            </w:tcMar>
+          </w:tcPr>
+          <w:p>
+            <w:pPr>
+              <w:pStyle w:val="TableContents"/>
+              <w:spacing w:before="0" w:after="160"/>
+              <w:rPr/>
+            </w:pPr>
+            <w:r>
+              <w:rPr/>
+              <w:t>Test Time</w:t>
+            </w:r>
+          </w:p>
+        </w:tc>
+        <w:tc>
+          <w:tcPr>
+            <w:tcW w:w="1504" w:type="dxa"/>
+            <w:tcBorders>
+              <w:top w:val="single" w:sz="2" w:space="0" w:color="000000"/>
+              <w:left w:val="single" w:sz="2" w:space="0" w:color="000000"/>
+              <w:bottom w:val="single" w:sz="2" w:space="0" w:color="000000"/>
+              <w:insideH w:val="single" w:sz="2" w:space="0" w:color="000000"/>
+            </w:tcBorders>
+            <w:shd w:fill="auto" w:val="clear"/>
+            <w:tcMar>
+              <w:left w:w="54" w:type="dxa"/>
+            </w:tcMar>
+          </w:tcPr>
+          <w:p>
+            <w:pPr>
+              <w:pStyle w:val="TableContents"/>
+              <w:spacing w:before="0" w:after="160"/>
+              <w:rPr/>
+            </w:pPr>
+            <w:r>
+              <w:rPr/>
+              <w:t>Total Time</w:t>
+            </w:r>
+          </w:p>
+        </w:tc>
+        <w:tc>
+          <w:tcPr>
+            <w:tcW w:w="1505" w:type="dxa"/>
+            <w:tcBorders>
+              <w:top w:val="single" w:sz="2" w:space="0" w:color="000000"/>
+              <w:left w:val="single" w:sz="2" w:space="0" w:color="000000"/>
+              <w:bottom w:val="single" w:sz="2" w:space="0" w:color="000000"/>
+              <w:right w:val="single" w:sz="2" w:space="0" w:color="000000"/>
+              <w:insideH w:val="single" w:sz="2" w:space="0" w:color="000000"/>
+              <w:insideV w:val="single" w:sz="2" w:space="0" w:color="000000"/>
+            </w:tcBorders>
+            <w:shd w:fill="auto" w:val="clear"/>
+            <w:tcMar>
+              <w:left w:w="54" w:type="dxa"/>
+            </w:tcMar>
+          </w:tcPr>
+          <w:p>
+            <w:pPr>
+              <w:pStyle w:val="TableContents"/>
+              <w:spacing w:before="0" w:after="160"/>
+              <w:rPr/>
+            </w:pPr>
+            <w:r>
+              <w:rPr/>
+              <w:t>Margin</w:t>
+            </w:r>
+          </w:p>
+        </w:tc>
+      </w:tr>
+      <w:tr>
+        <w:trPr/>
+        <w:tc>
+          <w:tcPr>
+            <w:tcW w:w="1504" w:type="dxa"/>
+            <w:tcBorders>
+              <w:left w:val="single" w:sz="2" w:space="0" w:color="000000"/>
+              <w:bottom w:val="single" w:sz="2" w:space="0" w:color="000000"/>
+              <w:insideH w:val="single" w:sz="2" w:space="0" w:color="000000"/>
+            </w:tcBorders>
+            <w:shd w:fill="auto" w:val="clear"/>
+            <w:tcMar>
+              <w:left w:w="54" w:type="dxa"/>
+            </w:tcMar>
+          </w:tcPr>
+          <w:p>
+            <w:pPr>
+              <w:pStyle w:val="TableContents"/>
+              <w:spacing w:before="0" w:after="160"/>
+              <w:rPr/>
+            </w:pPr>
+            <w:r>
+              <w:rPr/>
+              <w:t>Linear</w:t>
+            </w:r>
+          </w:p>
+        </w:tc>
+        <w:tc>
+          <w:tcPr>
+            <w:tcW w:w="1504" w:type="dxa"/>
+            <w:tcBorders>
+              <w:left w:val="single" w:sz="2" w:space="0" w:color="000000"/>
+              <w:bottom w:val="single" w:sz="2" w:space="0" w:color="000000"/>
+              <w:insideH w:val="single" w:sz="2" w:space="0" w:color="000000"/>
+            </w:tcBorders>
+            <w:shd w:fill="auto" w:val="clear"/>
+            <w:tcMar>
+              <w:left w:w="54" w:type="dxa"/>
+            </w:tcMar>
+          </w:tcPr>
+          <w:p>
+            <w:pPr>
+              <w:pStyle w:val="TableContents"/>
+              <w:spacing w:before="0" w:after="160"/>
+              <w:rPr/>
+            </w:pPr>
+            <w:r>
+              <w:rPr/>
+              <w:t>0.9423</w:t>
+            </w:r>
+          </w:p>
+        </w:tc>
+        <w:tc>
+          <w:tcPr>
+            <w:tcW w:w="1504" w:type="dxa"/>
+            <w:tcBorders>
+              <w:left w:val="single" w:sz="2" w:space="0" w:color="000000"/>
+              <w:bottom w:val="single" w:sz="2" w:space="0" w:color="000000"/>
+              <w:insideH w:val="single" w:sz="2" w:space="0" w:color="000000"/>
+            </w:tcBorders>
+            <w:shd w:fill="auto" w:val="clear"/>
+            <w:tcMar>
+              <w:left w:w="54" w:type="dxa"/>
+            </w:tcMar>
+          </w:tcPr>
+          <w:p>
+            <w:pPr>
+              <w:pStyle w:val="TableContents"/>
+              <w:spacing w:before="0" w:after="160"/>
+              <w:rPr/>
+            </w:pPr>
+            <w:r>
+              <w:rPr/>
+              <w:t>4.988365 s</w:t>
+            </w:r>
+          </w:p>
+        </w:tc>
+        <w:tc>
+          <w:tcPr>
+            <w:tcW w:w="1505" w:type="dxa"/>
+            <w:tcBorders>
+              <w:left w:val="single" w:sz="2" w:space="0" w:color="000000"/>
+              <w:bottom w:val="single" w:sz="2" w:space="0" w:color="000000"/>
+              <w:insideH w:val="single" w:sz="2" w:space="0" w:color="000000"/>
+            </w:tcBorders>
+            <w:shd w:fill="auto" w:val="clear"/>
+            <w:tcMar>
+              <w:left w:w="54" w:type="dxa"/>
+            </w:tcMar>
+          </w:tcPr>
+          <w:p>
+            <w:pPr>
+              <w:pStyle w:val="TableContents"/>
+              <w:spacing w:before="0" w:after="160"/>
+              <w:rPr/>
+            </w:pPr>
+            <w:r>
+              <w:rPr/>
+              <w:t>0.435295 s</w:t>
+            </w:r>
+          </w:p>
+        </w:tc>
+        <w:tc>
+          <w:tcPr>
+            <w:tcW w:w="1504" w:type="dxa"/>
+            <w:tcBorders>
+              <w:left w:val="single" w:sz="2" w:space="0" w:color="000000"/>
+              <w:bottom w:val="single" w:sz="2" w:space="0" w:color="000000"/>
+              <w:insideH w:val="single" w:sz="2" w:space="0" w:color="000000"/>
+            </w:tcBorders>
+            <w:shd w:fill="auto" w:val="clear"/>
+            <w:tcMar>
+              <w:left w:w="54" w:type="dxa"/>
+            </w:tcMar>
+          </w:tcPr>
+          <w:p>
+            <w:pPr>
+              <w:pStyle w:val="TableContents"/>
+              <w:spacing w:before="0" w:after="160"/>
+              <w:rPr/>
+            </w:pPr>
+            <w:r>
+              <w:rPr/>
+            </w:r>
+          </w:p>
+        </w:tc>
+        <w:tc>
+          <w:tcPr>
+            <w:tcW w:w="1505" w:type="dxa"/>
+            <w:tcBorders>
+              <w:left w:val="single" w:sz="2" w:space="0" w:color="000000"/>
+              <w:bottom w:val="single" w:sz="2" w:space="0" w:color="000000"/>
+              <w:right w:val="single" w:sz="2" w:space="0" w:color="000000"/>
+              <w:insideH w:val="single" w:sz="2" w:space="0" w:color="000000"/>
+              <w:insideV w:val="single" w:sz="2" w:space="0" w:color="000000"/>
+            </w:tcBorders>
+            <w:shd w:fill="auto" w:val="clear"/>
+            <w:tcMar>
+              <w:left w:w="54" w:type="dxa"/>
+            </w:tcMar>
+          </w:tcPr>
+          <w:p>
+            <w:pPr>
+              <w:pStyle w:val="TableContents"/>
+              <w:spacing w:before="0" w:after="160"/>
+              <w:rPr/>
+            </w:pPr>
+            <w:r>
+              <w:rPr/>
+            </w:r>
+          </w:p>
+        </w:tc>
+      </w:tr>
+      <w:tr>
+        <w:trPr/>
+        <w:tc>
+          <w:tcPr>
+            <w:tcW w:w="1504" w:type="dxa"/>
+            <w:tcBorders>
+              <w:left w:val="single" w:sz="2" w:space="0" w:color="000000"/>
+              <w:bottom w:val="single" w:sz="2" w:space="0" w:color="000000"/>
+              <w:insideH w:val="single" w:sz="2" w:space="0" w:color="000000"/>
+            </w:tcBorders>
+            <w:shd w:fill="auto" w:val="clear"/>
+            <w:tcMar>
+              <w:left w:w="54" w:type="dxa"/>
+            </w:tcMar>
+          </w:tcPr>
+          <w:p>
+            <w:pPr>
+              <w:pStyle w:val="TableContents"/>
+              <w:spacing w:before="0" w:after="160"/>
+              <w:rPr/>
+            </w:pPr>
+            <w:r>
+              <w:rPr/>
+              <w:t>Polynomial</w:t>
+            </w:r>
+          </w:p>
+        </w:tc>
+        <w:tc>
+          <w:tcPr>
+            <w:tcW w:w="1504" w:type="dxa"/>
+            <w:tcBorders>
+              <w:left w:val="single" w:sz="2" w:space="0" w:color="000000"/>
+              <w:bottom w:val="single" w:sz="2" w:space="0" w:color="000000"/>
+              <w:insideH w:val="single" w:sz="2" w:space="0" w:color="000000"/>
+            </w:tcBorders>
+            <w:shd w:fill="auto" w:val="clear"/>
+            <w:tcMar>
+              <w:left w:w="54" w:type="dxa"/>
+            </w:tcMar>
+          </w:tcPr>
+          <w:p>
+            <w:pPr>
+              <w:pStyle w:val="TableContents"/>
+              <w:spacing w:before="0" w:after="160"/>
+              <w:rPr/>
+            </w:pPr>
+            <w:r>
+              <w:rPr/>
+              <w:t>0.8654</w:t>
+            </w:r>
+          </w:p>
+        </w:tc>
+        <w:tc>
+          <w:tcPr>
+            <w:tcW w:w="1504" w:type="dxa"/>
+            <w:tcBorders>
+              <w:left w:val="single" w:sz="2" w:space="0" w:color="000000"/>
+              <w:bottom w:val="single" w:sz="2" w:space="0" w:color="000000"/>
+              <w:insideH w:val="single" w:sz="2" w:space="0" w:color="000000"/>
+            </w:tcBorders>
+            <w:shd w:fill="auto" w:val="clear"/>
+            <w:tcMar>
+              <w:left w:w="54" w:type="dxa"/>
+            </w:tcMar>
+          </w:tcPr>
+          <w:p>
+            <w:pPr>
+              <w:pStyle w:val="TableContents"/>
+              <w:spacing w:before="0" w:after="160"/>
+              <w:rPr/>
+            </w:pPr>
+            <w:r>
+              <w:rPr/>
+              <w:t>4.866701 s</w:t>
+            </w:r>
+          </w:p>
+        </w:tc>
+        <w:tc>
+          <w:tcPr>
+            <w:tcW w:w="1505" w:type="dxa"/>
+            <w:tcBorders>
+              <w:left w:val="single" w:sz="2" w:space="0" w:color="000000"/>
+              <w:bottom w:val="single" w:sz="2" w:space="0" w:color="000000"/>
+              <w:insideH w:val="single" w:sz="2" w:space="0" w:color="000000"/>
+            </w:tcBorders>
+            <w:shd w:fill="auto" w:val="clear"/>
+            <w:tcMar>
+              <w:left w:w="54" w:type="dxa"/>
+            </w:tcMar>
+          </w:tcPr>
+          <w:p>
+            <w:pPr>
+              <w:pStyle w:val="TableContents"/>
+              <w:spacing w:before="0" w:after="160"/>
+              <w:rPr/>
+            </w:pPr>
+            <w:r>
+              <w:rPr/>
+              <w:t>0.425985 s</w:t>
+            </w:r>
+          </w:p>
+        </w:tc>
+        <w:tc>
+          <w:tcPr>
+            <w:tcW w:w="1504" w:type="dxa"/>
+            <w:tcBorders>
+              <w:left w:val="single" w:sz="2" w:space="0" w:color="000000"/>
+              <w:bottom w:val="single" w:sz="2" w:space="0" w:color="000000"/>
+              <w:insideH w:val="single" w:sz="2" w:space="0" w:color="000000"/>
+            </w:tcBorders>
+            <w:shd w:fill="auto" w:val="clear"/>
+            <w:tcMar>
+              <w:left w:w="54" w:type="dxa"/>
+            </w:tcMar>
+          </w:tcPr>
+          <w:p>
+            <w:pPr>
+              <w:pStyle w:val="TableContents"/>
+              <w:spacing w:before="0" w:after="160"/>
+              <w:rPr/>
+            </w:pPr>
+            <w:r>
+              <w:rPr/>
+            </w:r>
+          </w:p>
+        </w:tc>
+        <w:tc>
+          <w:tcPr>
+            <w:tcW w:w="1505" w:type="dxa"/>
+            <w:tcBorders>
+              <w:left w:val="single" w:sz="2" w:space="0" w:color="000000"/>
+              <w:bottom w:val="single" w:sz="2" w:space="0" w:color="000000"/>
+              <w:right w:val="single" w:sz="2" w:space="0" w:color="000000"/>
+              <w:insideH w:val="single" w:sz="2" w:space="0" w:color="000000"/>
+              <w:insideV w:val="single" w:sz="2" w:space="0" w:color="000000"/>
+            </w:tcBorders>
+            <w:shd w:fill="auto" w:val="clear"/>
+            <w:tcMar>
+              <w:left w:w="54" w:type="dxa"/>
+            </w:tcMar>
+          </w:tcPr>
+          <w:p>
+            <w:pPr>
+              <w:pStyle w:val="TableContents"/>
+              <w:spacing w:before="0" w:after="160"/>
+              <w:rPr/>
+            </w:pPr>
+            <w:r>
+              <w:rPr/>
+            </w:r>
+          </w:p>
+        </w:tc>
+      </w:tr>
+      <w:tr>
+        <w:trPr/>
+        <w:tc>
+          <w:tcPr>
+            <w:tcW w:w="1504" w:type="dxa"/>
+            <w:tcBorders>
+              <w:left w:val="single" w:sz="2" w:space="0" w:color="000000"/>
+              <w:bottom w:val="single" w:sz="2" w:space="0" w:color="000000"/>
+              <w:insideH w:val="single" w:sz="2" w:space="0" w:color="000000"/>
+            </w:tcBorders>
+            <w:shd w:fill="auto" w:val="clear"/>
+            <w:tcMar>
+              <w:left w:w="54" w:type="dxa"/>
+            </w:tcMar>
+          </w:tcPr>
+          <w:p>
+            <w:pPr>
+              <w:pStyle w:val="TableContents"/>
+              <w:spacing w:before="0" w:after="160"/>
+              <w:rPr/>
+            </w:pPr>
+            <w:r>
+              <w:rPr/>
+              <w:t>RBF</w:t>
+            </w:r>
+          </w:p>
+        </w:tc>
+        <w:tc>
+          <w:tcPr>
+            <w:tcW w:w="1504" w:type="dxa"/>
+            <w:tcBorders>
+              <w:left w:val="single" w:sz="2" w:space="0" w:color="000000"/>
+              <w:bottom w:val="single" w:sz="2" w:space="0" w:color="000000"/>
+              <w:insideH w:val="single" w:sz="2" w:space="0" w:color="000000"/>
+            </w:tcBorders>
+            <w:shd w:fill="auto" w:val="clear"/>
+            <w:tcMar>
+              <w:left w:w="54" w:type="dxa"/>
+            </w:tcMar>
+          </w:tcPr>
+          <w:p>
+            <w:pPr>
+              <w:pStyle w:val="TableContents"/>
+              <w:spacing w:before="0" w:after="160"/>
+              <w:rPr/>
+            </w:pPr>
+            <w:r>
+              <w:rPr/>
+              <w:t>0.8654</w:t>
+            </w:r>
+          </w:p>
+        </w:tc>
+        <w:tc>
+          <w:tcPr>
+            <w:tcW w:w="1504" w:type="dxa"/>
+            <w:tcBorders>
+              <w:left w:val="single" w:sz="2" w:space="0" w:color="000000"/>
+              <w:bottom w:val="single" w:sz="2" w:space="0" w:color="000000"/>
+              <w:insideH w:val="single" w:sz="2" w:space="0" w:color="000000"/>
+            </w:tcBorders>
+            <w:shd w:fill="auto" w:val="clear"/>
+            <w:tcMar>
+              <w:left w:w="54" w:type="dxa"/>
+            </w:tcMar>
+          </w:tcPr>
+          <w:p>
+            <w:pPr>
+              <w:pStyle w:val="TableContents"/>
+              <w:spacing w:before="0" w:after="160"/>
+              <w:rPr/>
+            </w:pPr>
+            <w:r>
+              <w:rPr/>
+              <w:t>4.949180 s</w:t>
+            </w:r>
+          </w:p>
+        </w:tc>
+        <w:tc>
+          <w:tcPr>
+            <w:tcW w:w="1505" w:type="dxa"/>
+            <w:tcBorders>
+              <w:left w:val="single" w:sz="2" w:space="0" w:color="000000"/>
+              <w:bottom w:val="single" w:sz="2" w:space="0" w:color="000000"/>
+              <w:insideH w:val="single" w:sz="2" w:space="0" w:color="000000"/>
+            </w:tcBorders>
+            <w:shd w:fill="auto" w:val="clear"/>
+            <w:tcMar>
+              <w:left w:w="54" w:type="dxa"/>
+            </w:tcMar>
+          </w:tcPr>
+          <w:p>
+            <w:pPr>
+              <w:pStyle w:val="TableContents"/>
+              <w:spacing w:before="0" w:after="160"/>
+              <w:rPr/>
+            </w:pPr>
+            <w:r>
+              <w:rPr/>
+              <w:t>0.416292 s</w:t>
+            </w:r>
+          </w:p>
+        </w:tc>
+        <w:tc>
+          <w:tcPr>
+            <w:tcW w:w="1504" w:type="dxa"/>
+            <w:tcBorders>
+              <w:left w:val="single" w:sz="2" w:space="0" w:color="000000"/>
+              <w:bottom w:val="single" w:sz="2" w:space="0" w:color="000000"/>
+              <w:insideH w:val="single" w:sz="2" w:space="0" w:color="000000"/>
+            </w:tcBorders>
+            <w:shd w:fill="auto" w:val="clear"/>
+            <w:tcMar>
+              <w:left w:w="54" w:type="dxa"/>
+            </w:tcMar>
+          </w:tcPr>
+          <w:p>
+            <w:pPr>
+              <w:pStyle w:val="TableContents"/>
+              <w:spacing w:before="0" w:after="160"/>
+              <w:rPr/>
+            </w:pPr>
+            <w:r>
+              <w:rPr/>
+            </w:r>
+          </w:p>
+        </w:tc>
+        <w:tc>
+          <w:tcPr>
+            <w:tcW w:w="1505" w:type="dxa"/>
+            <w:tcBorders>
+              <w:left w:val="single" w:sz="2" w:space="0" w:color="000000"/>
+              <w:bottom w:val="single" w:sz="2" w:space="0" w:color="000000"/>
+              <w:right w:val="single" w:sz="2" w:space="0" w:color="000000"/>
+              <w:insideH w:val="single" w:sz="2" w:space="0" w:color="000000"/>
+              <w:insideV w:val="single" w:sz="2" w:space="0" w:color="000000"/>
+            </w:tcBorders>
+            <w:shd w:fill="auto" w:val="clear"/>
+            <w:tcMar>
+              <w:left w:w="54" w:type="dxa"/>
+            </w:tcMar>
+          </w:tcPr>
+          <w:p>
+            <w:pPr>
+              <w:pStyle w:val="TableContents"/>
+              <w:spacing w:before="0" w:after="160"/>
+              <w:rPr/>
+            </w:pPr>
+            <w:r>
+              <w:rPr/>
+            </w:r>
+          </w:p>
+        </w:tc>
+      </w:tr>
+    </w:tbl>
+    <w:p>
+      <w:pPr>
+        <w:pStyle w:val="Normal"/>
+        <w:spacing w:before="0" w:after="160"/>
+        <w:rPr/>
+      </w:pPr>
+      <w:r>
+        <w:rPr/>
+      </w:r>
+    </w:p>
+    <w:p>
+      <w:pPr>
+        <w:pStyle w:val="Normal"/>
+        <w:spacing w:before="0" w:after="160"/>
+        <w:rPr/>
+      </w:pPr>
+      <w:r>
+        <w:rPr/>
+        <w:t xml:space="preserve">Now we will emphasize more on RBF model. The reason why we favour RBF models are listed as following. First RBF model handles better the non-linear relationship between class labels and attributes. In our case it is easy to deduce that the pixel values must have a non-linear relation with class classification. Moreover, linear model can be considered as a special case of RBF model. The same performance </w:t>
+      </w:r>
+      <w:r>
+        <w:rPr/>
+        <w:t>by linear model with penalty parameter C can also be achieved by some RBF model with parameter C and gamma.</w:t>
+      </w:r>
+    </w:p>
+    <w:p>
+      <w:pPr>
+        <w:pStyle w:val="Normal"/>
+        <w:spacing w:before="0" w:after="160"/>
+        <w:rPr/>
+      </w:pPr>
+      <w:r>
+        <w:rPr/>
+        <w:t>Underfitting/overfitting on C</w:t>
+      </w:r>
+    </w:p>
+    <w:p>
+      <w:pPr>
+        <w:pStyle w:val="Normal"/>
+        <w:spacing w:before="0" w:after="160"/>
+        <w:rPr/>
+      </w:pPr>
+      <w:r>
+        <w:rPr/>
+        <w:t>best parameters</w:t>
+      </w:r>
+    </w:p>
+    <w:p>
+      <w:pPr>
+        <w:pStyle w:val="Normal"/>
+        <w:spacing w:before="0" w:after="160"/>
+        <w:rPr/>
+      </w:pPr>
+      <w:r>
+        <w:rPr/>
+        <w:t>Can still be improved, discrimination</w:t>
+      </w:r>
+    </w:p>
+    <w:p>
+      <w:pPr>
+        <w:pStyle w:val="Normal"/>
+        <w:spacing w:before="0" w:after="160"/>
+        <w:rPr/>
+      </w:pPr>
+      <w:r>
+        <w:rPr/>
+        <w:t>confusion matrix, support vector, succ fail image</w:t>
+      </w:r>
+    </w:p>
+    <w:p>
+      <w:pPr>
+        <w:pStyle w:val="Normal"/>
+        <w:spacing w:before="0" w:after="160"/>
+        <w:rPr/>
+      </w:pPr>
+      <w:r>
+        <w:rPr/>
+      </w:r>
+    </w:p>
+    <w:p>
+      <w:pPr>
+        <w:pStyle w:val="Normal"/>
+        <w:spacing w:before="0" w:after="160"/>
+        <w:rPr/>
+      </w:pPr>
+      <w:r>
+        <w:rPr/>
+      </w:r>
+    </w:p>
+    <w:p>
+      <w:pPr>
+        <w:pStyle w:val="Normal"/>
+        <w:spacing w:before="0" w:after="160"/>
+        <w:rPr/>
+      </w:pPr>
+      <w:r>
+        <w:rPr/>
+      </w:r>
+    </w:p>
+    <w:p>
+      <w:pPr>
+        <w:pStyle w:val="Normal"/>
+        <w:spacing w:before="0" w:after="160"/>
+        <w:rPr/>
+      </w:pPr>
+      <w:r>
+        <w:rPr/>
+        <w:t>Reference</w:t>
+      </w:r>
+    </w:p>
+    <w:p>
+      <w:pPr>
+        <w:pStyle w:val="Normal"/>
+        <w:spacing w:before="0" w:after="160"/>
+        <w:rPr/>
+      </w:pPr>
+      <w:r>
+        <w:rPr/>
+        <w:t xml:space="preserve">[1] </w:t>
+      </w:r>
+      <w:hyperlink r:id="rId11">
+        <w:r>
+          <w:rPr>
+            <w:rStyle w:val="InternetLink"/>
+          </w:rPr>
+          <w:t>https://www.csie.ntu.edu.tw/~cjlin/papers/guide/guide.pdf</w:t>
+        </w:r>
+      </w:hyperlink>
+    </w:p>
+    <w:p>
+      <w:pPr>
+        <w:pStyle w:val="Normal"/>
+        <w:spacing w:before="0" w:after="160"/>
+        <w:rPr/>
+      </w:pPr>
+      <w:r>
+        <w:rPr/>
+        <w:t xml:space="preserve">[2] </w:t>
+      </w:r>
+      <w:hyperlink r:id="rId12">
+        <w:r>
+          <w:rPr>
+            <w:rStyle w:val="InternetLink"/>
+          </w:rPr>
+          <w:t>http://stats.stackexchange.com/questions/46022/libsvm-cost-weights-for-unbalanced-data-doesnt-work</w:t>
+        </w:r>
+      </w:hyperlink>
+      <w:hyperlink r:id="rId13">
+        <w:r>
+          <w:rPr/>
+          <w:t xml:space="preserve"> </w:t>
+        </w:r>
+      </w:hyperlink>
     </w:p>
     <w:sectPr>
       <w:type w:val="nextPage"/>
@@ -2686,6 +4772,282 @@
     </w:sectPr>
   </w:body>
 </w:document>
+</file>
+
+<file path=word/numbering.xml><?xml version="1.0" encoding="utf-8"?>
+<w:numbering xmlns:w="http://schemas.openxmlformats.org/wordprocessingml/2006/main" xmlns:o="urn:schemas-microsoft-com:office:office" xmlns:r="http://schemas.openxmlformats.org/officeDocument/2006/relationships" xmlns:v="urn:schemas-microsoft-com:vml">
+  <w:abstractNum w:abstractNumId="1">
+    <w:lvl w:ilvl="0">
+      <w:start w:val="1"/>
+      <w:numFmt w:val="bullet"/>
+      <w:lvlText w:val=""/>
+      <w:lvlJc w:val="left"/>
+      <w:pPr>
+        <w:tabs>
+          <w:tab w:val="num" w:pos="720"/>
+        </w:tabs>
+        <w:ind w:left="720" w:hanging="360"/>
+      </w:pPr>
+      <w:rPr>
+        <w:rFonts w:ascii="Symbol" w:hAnsi="Symbol" w:cs="Symbol" w:hint="default"/>
+        <w:rFonts w:cs="OpenSymbol"/>
+      </w:rPr>
+    </w:lvl>
+    <w:lvl w:ilvl="1">
+      <w:start w:val="1"/>
+      <w:numFmt w:val="bullet"/>
+      <w:lvlText w:val="◦"/>
+      <w:lvlJc w:val="left"/>
+      <w:pPr>
+        <w:tabs>
+          <w:tab w:val="num" w:pos="1080"/>
+        </w:tabs>
+        <w:ind w:left="1080" w:hanging="360"/>
+      </w:pPr>
+      <w:rPr>
+        <w:rFonts w:ascii="OpenSymbol" w:hAnsi="OpenSymbol" w:cs="OpenSymbol" w:hint="default"/>
+        <w:rFonts w:cs="OpenSymbol"/>
+      </w:rPr>
+    </w:lvl>
+    <w:lvl w:ilvl="2">
+      <w:start w:val="1"/>
+      <w:numFmt w:val="bullet"/>
+      <w:lvlText w:val="▪"/>
+      <w:lvlJc w:val="left"/>
+      <w:pPr>
+        <w:tabs>
+          <w:tab w:val="num" w:pos="1440"/>
+        </w:tabs>
+        <w:ind w:left="1440" w:hanging="360"/>
+      </w:pPr>
+      <w:rPr>
+        <w:rFonts w:ascii="OpenSymbol" w:hAnsi="OpenSymbol" w:cs="OpenSymbol" w:hint="default"/>
+        <w:rFonts w:cs="OpenSymbol"/>
+      </w:rPr>
+    </w:lvl>
+    <w:lvl w:ilvl="3">
+      <w:start w:val="1"/>
+      <w:numFmt w:val="bullet"/>
+      <w:lvlText w:val=""/>
+      <w:lvlJc w:val="left"/>
+      <w:pPr>
+        <w:tabs>
+          <w:tab w:val="num" w:pos="1800"/>
+        </w:tabs>
+        <w:ind w:left="1800" w:hanging="360"/>
+      </w:pPr>
+      <w:rPr>
+        <w:rFonts w:ascii="Symbol" w:hAnsi="Symbol" w:cs="Symbol" w:hint="default"/>
+        <w:rFonts w:cs="OpenSymbol"/>
+      </w:rPr>
+    </w:lvl>
+    <w:lvl w:ilvl="4">
+      <w:start w:val="1"/>
+      <w:numFmt w:val="bullet"/>
+      <w:lvlText w:val="◦"/>
+      <w:lvlJc w:val="left"/>
+      <w:pPr>
+        <w:tabs>
+          <w:tab w:val="num" w:pos="2160"/>
+        </w:tabs>
+        <w:ind w:left="2160" w:hanging="360"/>
+      </w:pPr>
+      <w:rPr>
+        <w:rFonts w:ascii="OpenSymbol" w:hAnsi="OpenSymbol" w:cs="OpenSymbol" w:hint="default"/>
+        <w:rFonts w:cs="OpenSymbol"/>
+      </w:rPr>
+    </w:lvl>
+    <w:lvl w:ilvl="5">
+      <w:start w:val="1"/>
+      <w:numFmt w:val="bullet"/>
+      <w:lvlText w:val="▪"/>
+      <w:lvlJc w:val="left"/>
+      <w:pPr>
+        <w:tabs>
+          <w:tab w:val="num" w:pos="2520"/>
+        </w:tabs>
+        <w:ind w:left="2520" w:hanging="360"/>
+      </w:pPr>
+      <w:rPr>
+        <w:rFonts w:ascii="OpenSymbol" w:hAnsi="OpenSymbol" w:cs="OpenSymbol" w:hint="default"/>
+        <w:rFonts w:cs="OpenSymbol"/>
+      </w:rPr>
+    </w:lvl>
+    <w:lvl w:ilvl="6">
+      <w:start w:val="1"/>
+      <w:numFmt w:val="bullet"/>
+      <w:lvlText w:val=""/>
+      <w:lvlJc w:val="left"/>
+      <w:pPr>
+        <w:tabs>
+          <w:tab w:val="num" w:pos="2880"/>
+        </w:tabs>
+        <w:ind w:left="2880" w:hanging="360"/>
+      </w:pPr>
+      <w:rPr>
+        <w:rFonts w:ascii="Symbol" w:hAnsi="Symbol" w:cs="Symbol" w:hint="default"/>
+        <w:rFonts w:cs="OpenSymbol"/>
+      </w:rPr>
+    </w:lvl>
+    <w:lvl w:ilvl="7">
+      <w:start w:val="1"/>
+      <w:numFmt w:val="bullet"/>
+      <w:lvlText w:val="◦"/>
+      <w:lvlJc w:val="left"/>
+      <w:pPr>
+        <w:tabs>
+          <w:tab w:val="num" w:pos="3240"/>
+        </w:tabs>
+        <w:ind w:left="3240" w:hanging="360"/>
+      </w:pPr>
+      <w:rPr>
+        <w:rFonts w:ascii="OpenSymbol" w:hAnsi="OpenSymbol" w:cs="OpenSymbol" w:hint="default"/>
+        <w:rFonts w:cs="OpenSymbol"/>
+      </w:rPr>
+    </w:lvl>
+    <w:lvl w:ilvl="8">
+      <w:start w:val="1"/>
+      <w:numFmt w:val="bullet"/>
+      <w:lvlText w:val="▪"/>
+      <w:lvlJc w:val="left"/>
+      <w:pPr>
+        <w:tabs>
+          <w:tab w:val="num" w:pos="3600"/>
+        </w:tabs>
+        <w:ind w:left="3600" w:hanging="360"/>
+      </w:pPr>
+      <w:rPr>
+        <w:rFonts w:ascii="OpenSymbol" w:hAnsi="OpenSymbol" w:cs="OpenSymbol" w:hint="default"/>
+        <w:rFonts w:cs="OpenSymbol"/>
+      </w:rPr>
+    </w:lvl>
+  </w:abstractNum>
+  <w:abstractNum w:abstractNumId="2">
+    <w:lvl w:ilvl="0">
+      <w:start w:val="1"/>
+      <w:numFmt w:val="none"/>
+      <w:suff w:val="nothing"/>
+      <w:lvlText w:val=""/>
+      <w:lvlJc w:val="left"/>
+      <w:pPr>
+        <w:tabs>
+          <w:tab w:val="num" w:pos="432"/>
+        </w:tabs>
+        <w:ind w:left="432" w:hanging="432"/>
+      </w:pPr>
+    </w:lvl>
+    <w:lvl w:ilvl="1">
+      <w:start w:val="1"/>
+      <w:numFmt w:val="none"/>
+      <w:suff w:val="nothing"/>
+      <w:lvlText w:val=""/>
+      <w:lvlJc w:val="left"/>
+      <w:pPr>
+        <w:tabs>
+          <w:tab w:val="num" w:pos="576"/>
+        </w:tabs>
+        <w:ind w:left="576" w:hanging="576"/>
+      </w:pPr>
+    </w:lvl>
+    <w:lvl w:ilvl="2">
+      <w:start w:val="1"/>
+      <w:numFmt w:val="none"/>
+      <w:suff w:val="nothing"/>
+      <w:lvlText w:val=""/>
+      <w:lvlJc w:val="left"/>
+      <w:pPr>
+        <w:tabs>
+          <w:tab w:val="num" w:pos="720"/>
+        </w:tabs>
+        <w:ind w:left="720" w:hanging="720"/>
+      </w:pPr>
+    </w:lvl>
+    <w:lvl w:ilvl="3">
+      <w:start w:val="1"/>
+      <w:numFmt w:val="none"/>
+      <w:suff w:val="nothing"/>
+      <w:lvlText w:val=""/>
+      <w:lvlJc w:val="left"/>
+      <w:pPr>
+        <w:tabs>
+          <w:tab w:val="num" w:pos="864"/>
+        </w:tabs>
+        <w:ind w:left="864" w:hanging="864"/>
+      </w:pPr>
+    </w:lvl>
+    <w:lvl w:ilvl="4">
+      <w:start w:val="1"/>
+      <w:numFmt w:val="none"/>
+      <w:suff w:val="nothing"/>
+      <w:lvlText w:val=""/>
+      <w:lvlJc w:val="left"/>
+      <w:pPr>
+        <w:tabs>
+          <w:tab w:val="num" w:pos="1008"/>
+        </w:tabs>
+        <w:ind w:left="1008" w:hanging="1008"/>
+      </w:pPr>
+    </w:lvl>
+    <w:lvl w:ilvl="5">
+      <w:start w:val="1"/>
+      <w:numFmt w:val="none"/>
+      <w:suff w:val="nothing"/>
+      <w:lvlText w:val=""/>
+      <w:lvlJc w:val="left"/>
+      <w:pPr>
+        <w:tabs>
+          <w:tab w:val="num" w:pos="1152"/>
+        </w:tabs>
+        <w:ind w:left="1152" w:hanging="1152"/>
+      </w:pPr>
+    </w:lvl>
+    <w:lvl w:ilvl="6">
+      <w:start w:val="1"/>
+      <w:numFmt w:val="none"/>
+      <w:suff w:val="nothing"/>
+      <w:lvlText w:val=""/>
+      <w:lvlJc w:val="left"/>
+      <w:pPr>
+        <w:tabs>
+          <w:tab w:val="num" w:pos="1296"/>
+        </w:tabs>
+        <w:ind w:left="1296" w:hanging="1296"/>
+      </w:pPr>
+    </w:lvl>
+    <w:lvl w:ilvl="7">
+      <w:start w:val="1"/>
+      <w:numFmt w:val="none"/>
+      <w:suff w:val="nothing"/>
+      <w:lvlText w:val=""/>
+      <w:lvlJc w:val="left"/>
+      <w:pPr>
+        <w:tabs>
+          <w:tab w:val="num" w:pos="1440"/>
+        </w:tabs>
+        <w:ind w:left="1440" w:hanging="1440"/>
+      </w:pPr>
+    </w:lvl>
+    <w:lvl w:ilvl="8">
+      <w:start w:val="1"/>
+      <w:numFmt w:val="none"/>
+      <w:suff w:val="nothing"/>
+      <w:lvlText w:val=""/>
+      <w:lvlJc w:val="left"/>
+      <w:pPr>
+        <w:tabs>
+          <w:tab w:val="num" w:pos="1584"/>
+        </w:tabs>
+        <w:ind w:left="1584" w:hanging="1584"/>
+      </w:pPr>
+    </w:lvl>
+  </w:abstractNum>
+  <w:num w:numId="1">
+    <w:abstractNumId w:val="1"/>
+  </w:num>
+  <w:num w:numId="2">
+    <w:abstractNumId w:val="2"/>
+  </w:num>
+</w:numbering>
 </file>
 
 <file path=word/styles.xml><?xml version="1.0" encoding="utf-8"?>
@@ -3100,6 +5462,21 @@
     <w:qFormat/>
     <w:rPr/>
   </w:style>
+  <w:style w:type="character" w:styleId="Bullets">
+    <w:name w:val="Bullets"/>
+    <w:qFormat/>
+    <w:rPr>
+      <w:rFonts w:ascii="OpenSymbol" w:hAnsi="OpenSymbol" w:eastAsia="OpenSymbol" w:cs="OpenSymbol"/>
+    </w:rPr>
+  </w:style>
+  <w:style w:type="character" w:styleId="InternetLink">
+    <w:name w:val="Internet Link"/>
+    <w:rPr>
+      <w:color w:val="000080"/>
+      <w:u w:val="single"/>
+      <w:lang w:val="zxx" w:eastAsia="zxx" w:bidi="zxx"/>
+    </w:rPr>
+  </w:style>
   <w:style w:type="paragraph" w:styleId="Heading">
     <w:name w:val="Heading"/>
     <w:basedOn w:val="Normal"/>

</xml_diff>